<commit_message>
Adding the diagrams of dbscan to the power point presentation
</commit_message>
<xml_diff>
--- a/Report/report.docx
+++ b/Report/report.docx
@@ -1692,23 +1692,15 @@
           <w:szCs w:val="24"/>
           <w:lang w:val="en-US"/>
         </w:rPr>
-        <w:t>Visual Studio 17</w:t>
-      </w:r>
-      <w:r>
-        <w:rPr>
-          <w:sz w:val="24"/>
-          <w:szCs w:val="24"/>
-          <w:lang w:val="en-US"/>
-        </w:rPr>
-        <w:t xml:space="preserve"> </w:t>
-      </w:r>
-      <w:r>
-        <w:rPr>
-          <w:sz w:val="24"/>
-          <w:szCs w:val="24"/>
-          <w:lang w:val="en-US"/>
-        </w:rPr>
-        <w:t>:</w:t>
+        <w:t xml:space="preserve">Visual Studio </w:t>
+      </w:r>
+      <w:r>
+        <w:rPr>
+          <w:sz w:val="24"/>
+          <w:szCs w:val="24"/>
+          <w:lang w:val="en-US"/>
+        </w:rPr>
+        <w:t>17:</w:t>
       </w:r>
       <w:r>
         <w:rPr>
@@ -2322,7 +2314,25 @@
           <w:szCs w:val="24"/>
           <w:lang w:val="en-US"/>
         </w:rPr>
-        <w:t xml:space="preserve">git clone --depth 1 -b carla </w:t>
+        <w:t xml:space="preserve">git clone --depth 1 -b </w:t>
+      </w:r>
+      <w:proofErr w:type="spellStart"/>
+      <w:r>
+        <w:rPr>
+          <w:sz w:val="24"/>
+          <w:szCs w:val="24"/>
+          <w:lang w:val="en-US"/>
+        </w:rPr>
+        <w:t>carla</w:t>
+      </w:r>
+      <w:proofErr w:type="spellEnd"/>
+      <w:r>
+        <w:rPr>
+          <w:sz w:val="24"/>
+          <w:szCs w:val="24"/>
+          <w:lang w:val="en-US"/>
+        </w:rPr>
+        <w:t xml:space="preserve"> </w:t>
       </w:r>
       <w:hyperlink r:id="rId6" w:history="1">
         <w:r>
@@ -2381,6 +2391,7 @@
           <w:sz w:val="24"/>
           <w:szCs w:val="24"/>
           <w:shd w:val="clear" w:color="auto" w:fill="FFFFFF"/>
+          <w:lang w:val="en-US"/>
         </w:rPr>
         <w:t>GenerateProjectFiles.bat</w:t>
       </w:r>
@@ -4193,6 +4204,7 @@
           <w:sz w:val="24"/>
           <w:szCs w:val="24"/>
           <w:shd w:val="clear" w:color="auto" w:fill="FFFFFF"/>
+          <w:lang w:val="en-US"/>
         </w:rPr>
         <w:t>~/.</w:t>
       </w:r>
@@ -4204,6 +4216,7 @@
           <w:sz w:val="24"/>
           <w:szCs w:val="24"/>
           <w:shd w:val="clear" w:color="auto" w:fill="FFFFFF"/>
+          <w:lang w:val="en-US"/>
         </w:rPr>
         <w:t>bashrc</w:t>
       </w:r>
@@ -4227,6 +4240,7 @@
           <w:sz w:val="24"/>
           <w:szCs w:val="24"/>
           <w:shd w:val="clear" w:color="auto" w:fill="FFFFFF"/>
+          <w:lang w:val="en-US"/>
         </w:rPr>
         <w:t>gedit</w:t>
       </w:r>
@@ -4238,6 +4252,7 @@
           <w:sz w:val="24"/>
           <w:szCs w:val="24"/>
           <w:shd w:val="clear" w:color="auto" w:fill="FFFFFF"/>
+          <w:lang w:val="en-US"/>
         </w:rPr>
         <w:t xml:space="preserve"> ~/.</w:t>
       </w:r>
@@ -4249,6 +4264,7 @@
           <w:sz w:val="24"/>
           <w:szCs w:val="24"/>
           <w:shd w:val="clear" w:color="auto" w:fill="FFFFFF"/>
+          <w:lang w:val="en-US"/>
         </w:rPr>
         <w:t>bashrc</w:t>
       </w:r>
@@ -4805,43 +4821,7 @@
           <w:szCs w:val="24"/>
           <w:lang w:val="it-IT"/>
         </w:rPr>
-        <w:t xml:space="preserve">Module ‘carla’ </w:t>
-      </w:r>
-      <w:proofErr w:type="spellStart"/>
-      <w:r>
-        <w:rPr>
-          <w:sz w:val="24"/>
-          <w:szCs w:val="24"/>
-          <w:lang w:val="it-IT"/>
-        </w:rPr>
-        <w:t>has</w:t>
-      </w:r>
-      <w:proofErr w:type="spellEnd"/>
-      <w:r>
-        <w:rPr>
-          <w:sz w:val="24"/>
-          <w:szCs w:val="24"/>
-          <w:lang w:val="it-IT"/>
-        </w:rPr>
-        <w:t xml:space="preserve"> no </w:t>
-      </w:r>
-      <w:proofErr w:type="spellStart"/>
-      <w:r>
-        <w:rPr>
-          <w:sz w:val="24"/>
-          <w:szCs w:val="24"/>
-          <w:lang w:val="it-IT"/>
-        </w:rPr>
-        <w:t>attribute</w:t>
-      </w:r>
-      <w:proofErr w:type="spellEnd"/>
-      <w:r>
-        <w:rPr>
-          <w:sz w:val="24"/>
-          <w:szCs w:val="24"/>
-          <w:lang w:val="it-IT"/>
-        </w:rPr>
-        <w:t xml:space="preserve"> ‘Client’.</w:t>
+        <w:t>Module ‘carla’ has no attribute ‘Client’.</w:t>
       </w:r>
     </w:p>
     <w:p>
@@ -6278,9 +6258,11 @@
         <w:rPr>
           <w:sz w:val="24"/>
           <w:szCs w:val="24"/>
+          <w:lang w:val="en-US"/>
         </w:rPr>
         <w:t>Unreal/CarlaUE4/Plugins/Carla/Source/Carla/Sensor/</w:t>
       </w:r>
+      <w:proofErr w:type="spellStart"/>
       <w:r>
         <w:rPr>
           <w:sz w:val="24"/>
@@ -6293,9 +6275,11 @@
         <w:rPr>
           <w:sz w:val="24"/>
           <w:szCs w:val="24"/>
+          <w:lang w:val="en-US"/>
         </w:rPr>
         <w:t>.h</w:t>
       </w:r>
+      <w:proofErr w:type="spellEnd"/>
       <w:r>
         <w:rPr>
           <w:sz w:val="24"/>
@@ -6899,6 +6883,7 @@
         <w:rPr>
           <w:sz w:val="24"/>
           <w:szCs w:val="24"/>
+          <w:lang w:val="en-US"/>
         </w:rPr>
         <w:t>LibCarla</w:t>
       </w:r>
@@ -6907,14 +6892,34 @@
         <w:rPr>
           <w:sz w:val="24"/>
           <w:szCs w:val="24"/>
-        </w:rPr>
-        <w:t>/source/carla/sensor/s11n/</w:t>
+          <w:lang w:val="en-US"/>
+        </w:rPr>
+        <w:t>/source/</w:t>
       </w:r>
       <w:proofErr w:type="spellStart"/>
       <w:r>
         <w:rPr>
           <w:sz w:val="24"/>
           <w:szCs w:val="24"/>
+          <w:lang w:val="en-US"/>
+        </w:rPr>
+        <w:t>carla</w:t>
+      </w:r>
+      <w:proofErr w:type="spellEnd"/>
+      <w:r>
+        <w:rPr>
+          <w:sz w:val="24"/>
+          <w:szCs w:val="24"/>
+          <w:lang w:val="en-US"/>
+        </w:rPr>
+        <w:t>/sensor/s11n/</w:t>
+      </w:r>
+      <w:proofErr w:type="spellStart"/>
+      <w:r>
+        <w:rPr>
+          <w:sz w:val="24"/>
+          <w:szCs w:val="24"/>
+          <w:lang w:val="en-US"/>
         </w:rPr>
         <w:t>SafeDistanceSerializer.h</w:t>
       </w:r>
@@ -6952,6 +6957,7 @@
         <w:rPr>
           <w:sz w:val="24"/>
           <w:szCs w:val="24"/>
+          <w:lang w:val="en-US"/>
         </w:rPr>
         <w:t>LibCarla</w:t>
       </w:r>
@@ -6960,8 +6966,27 @@
         <w:rPr>
           <w:sz w:val="24"/>
           <w:szCs w:val="24"/>
-        </w:rPr>
-        <w:t>/source/carla/sensor/s11n/SafeDistanceSerializer.cpp</w:t>
+          <w:lang w:val="en-US"/>
+        </w:rPr>
+        <w:t>/source/</w:t>
+      </w:r>
+      <w:proofErr w:type="spellStart"/>
+      <w:r>
+        <w:rPr>
+          <w:sz w:val="24"/>
+          <w:szCs w:val="24"/>
+          <w:lang w:val="en-US"/>
+        </w:rPr>
+        <w:t>carla</w:t>
+      </w:r>
+      <w:proofErr w:type="spellEnd"/>
+      <w:r>
+        <w:rPr>
+          <w:sz w:val="24"/>
+          <w:szCs w:val="24"/>
+          <w:lang w:val="en-US"/>
+        </w:rPr>
+        <w:t>/sensor/s11n/SafeDistanceSerializer.cpp</w:t>
       </w:r>
       <w:r>
         <w:rPr>
@@ -7319,59 +7344,13 @@
         </w:rPr>
         <w:t>‘</w:t>
       </w:r>
-      <w:proofErr w:type="spellStart"/>
       <w:r>
         <w:rPr>
           <w:sz w:val="24"/>
           <w:szCs w:val="24"/>
           <w:lang w:val="it-IT"/>
         </w:rPr>
-        <w:t>LibCarla</w:t>
-      </w:r>
-      <w:proofErr w:type="spellEnd"/>
-      <w:r>
-        <w:rPr>
-          <w:sz w:val="24"/>
-          <w:szCs w:val="24"/>
-          <w:lang w:val="it-IT"/>
-        </w:rPr>
-        <w:t>/source/carla/</w:t>
-      </w:r>
-      <w:proofErr w:type="spellStart"/>
-      <w:r>
-        <w:rPr>
-          <w:sz w:val="24"/>
-          <w:szCs w:val="24"/>
-          <w:lang w:val="it-IT"/>
-        </w:rPr>
-        <w:t>sensor</w:t>
-      </w:r>
-      <w:proofErr w:type="spellEnd"/>
-      <w:r>
-        <w:rPr>
-          <w:sz w:val="24"/>
-          <w:szCs w:val="24"/>
-          <w:lang w:val="it-IT"/>
-        </w:rPr>
-        <w:t>/data/</w:t>
-      </w:r>
-      <w:proofErr w:type="spellStart"/>
-      <w:r>
-        <w:rPr>
-          <w:sz w:val="24"/>
-          <w:szCs w:val="24"/>
-          <w:lang w:val="it-IT"/>
-        </w:rPr>
-        <w:t>RadarData.h</w:t>
-      </w:r>
-      <w:proofErr w:type="spellEnd"/>
-      <w:r>
-        <w:rPr>
-          <w:sz w:val="24"/>
-          <w:szCs w:val="24"/>
-          <w:lang w:val="it-IT"/>
-        </w:rPr>
-        <w:t>’</w:t>
+        <w:t>LibCarla/source/carla/sensor/data/RadarData.h’</w:t>
       </w:r>
     </w:p>
     <w:p>
@@ -7529,7 +7508,25 @@
           <w:szCs w:val="24"/>
           <w:lang w:val="en-US"/>
         </w:rPr>
-        <w:t>/source/carla/sensor/</w:t>
+        <w:t>/source/</w:t>
+      </w:r>
+      <w:proofErr w:type="spellStart"/>
+      <w:r>
+        <w:rPr>
+          <w:sz w:val="24"/>
+          <w:szCs w:val="24"/>
+          <w:lang w:val="en-US"/>
+        </w:rPr>
+        <w:t>carla</w:t>
+      </w:r>
+      <w:proofErr w:type="spellEnd"/>
+      <w:r>
+        <w:rPr>
+          <w:sz w:val="24"/>
+          <w:szCs w:val="24"/>
+          <w:lang w:val="en-US"/>
+        </w:rPr>
+        <w:t>/sensor/</w:t>
       </w:r>
       <w:proofErr w:type="spellStart"/>
       <w:r>
@@ -8315,12 +8312,14 @@
         <w:rPr>
           <w:sz w:val="24"/>
           <w:szCs w:val="24"/>
-        </w:rPr>
-      </w:pPr>
-      <w:r>
-        <w:rPr>
-          <w:sz w:val="24"/>
-          <w:szCs w:val="24"/>
+          <w:lang w:val="en-US"/>
+        </w:rPr>
+      </w:pPr>
+      <w:r>
+        <w:rPr>
+          <w:sz w:val="24"/>
+          <w:szCs w:val="24"/>
+          <w:lang w:val="en-US"/>
         </w:rPr>
         <w:t>Let's go through the code and explain the purpose of each function:</w:t>
       </w:r>
@@ -8333,6 +8332,7 @@
         <w:rPr>
           <w:sz w:val="24"/>
           <w:szCs w:val="24"/>
+          <w:lang w:val="en-US"/>
         </w:rPr>
       </w:pPr>
     </w:p>
@@ -8350,52 +8350,47 @@
           <w:lang w:val="en-US"/>
         </w:rPr>
       </w:pPr>
+      <w:r>
+        <w:rPr>
+          <w:sz w:val="24"/>
+          <w:szCs w:val="24"/>
+        </w:rPr>
+        <w:t xml:space="preserve">GetSensorDefinition(): </w:t>
+      </w:r>
+    </w:p>
+    <w:p>
+      <w:pPr>
+        <w:pStyle w:val="ListParagraph"/>
+        <w:jc w:val="both"/>
+        <w:rPr>
+          <w:sz w:val="24"/>
+          <w:szCs w:val="24"/>
+          <w:lang w:val="en-US"/>
+        </w:rPr>
+      </w:pPr>
+      <w:r>
+        <w:rPr>
+          <w:sz w:val="24"/>
+          <w:szCs w:val="24"/>
+          <w:lang w:val="en-US"/>
+        </w:rPr>
+        <w:t xml:space="preserve">This function returns the definition of the LIDAR sensor as an </w:t>
+      </w:r>
       <w:proofErr w:type="spellStart"/>
       <w:r>
         <w:rPr>
           <w:sz w:val="24"/>
           <w:szCs w:val="24"/>
-        </w:rPr>
-        <w:t>GetSensorDefinition</w:t>
+          <w:lang w:val="en-US"/>
+        </w:rPr>
+        <w:t>FActorDefinition</w:t>
       </w:r>
       <w:proofErr w:type="spellEnd"/>
       <w:r>
         <w:rPr>
           <w:sz w:val="24"/>
           <w:szCs w:val="24"/>
-        </w:rPr>
-        <w:t xml:space="preserve">(): </w:t>
-      </w:r>
-    </w:p>
-    <w:p>
-      <w:pPr>
-        <w:pStyle w:val="ListParagraph"/>
-        <w:jc w:val="both"/>
-        <w:rPr>
-          <w:sz w:val="24"/>
-          <w:szCs w:val="24"/>
-        </w:rPr>
-      </w:pPr>
-      <w:r>
-        <w:rPr>
-          <w:sz w:val="24"/>
-          <w:szCs w:val="24"/>
-        </w:rPr>
-        <w:t xml:space="preserve">This function returns the definition of the LIDAR sensor as an </w:t>
-      </w:r>
-      <w:proofErr w:type="spellStart"/>
-      <w:r>
-        <w:rPr>
-          <w:sz w:val="24"/>
-          <w:szCs w:val="24"/>
-        </w:rPr>
-        <w:t>FActorDefinition</w:t>
-      </w:r>
-      <w:proofErr w:type="spellEnd"/>
-      <w:r>
-        <w:rPr>
-          <w:sz w:val="24"/>
-          <w:szCs w:val="24"/>
+          <w:lang w:val="en-US"/>
         </w:rPr>
         <w:t xml:space="preserve"> object. It is used to define the sensor in the Carla simulator.</w:t>
       </w:r>
@@ -8425,21 +8420,12 @@
           <w:lang w:val="en-US"/>
         </w:rPr>
       </w:pPr>
-      <w:proofErr w:type="spellStart"/>
-      <w:r>
-        <w:rPr>
-          <w:sz w:val="24"/>
-          <w:szCs w:val="24"/>
-        </w:rPr>
-        <w:t>ARayCastSemanticLidar</w:t>
-      </w:r>
-      <w:proofErr w:type="spellEnd"/>
-      <w:r>
-        <w:rPr>
-          <w:sz w:val="24"/>
-          <w:szCs w:val="24"/>
-        </w:rPr>
-        <w:t xml:space="preserve">(): </w:t>
+      <w:r>
+        <w:rPr>
+          <w:sz w:val="24"/>
+          <w:szCs w:val="24"/>
+        </w:rPr>
+        <w:t xml:space="preserve">ARayCastSemanticLidar(): </w:t>
       </w:r>
     </w:p>
     <w:p>
@@ -8480,6 +8466,7 @@
         <w:rPr>
           <w:sz w:val="24"/>
           <w:szCs w:val="24"/>
+          <w:lang w:val="en-US"/>
         </w:rPr>
         <w:t xml:space="preserve"> sets the primary actor tick to be enabled.</w:t>
       </w:r>
@@ -8547,6 +8534,7 @@
         <w:rPr>
           <w:sz w:val="24"/>
           <w:szCs w:val="24"/>
+          <w:lang w:val="en-US"/>
         </w:rPr>
         <w:t xml:space="preserve">This function sets the properties of the LIDAR sensor based on the provided </w:t>
       </w:r>
@@ -8555,6 +8543,7 @@
         <w:rPr>
           <w:sz w:val="24"/>
           <w:szCs w:val="24"/>
+          <w:lang w:val="en-US"/>
         </w:rPr>
         <w:t>FLidarDescription</w:t>
       </w:r>
@@ -8563,6 +8552,7 @@
         <w:rPr>
           <w:sz w:val="24"/>
           <w:szCs w:val="24"/>
+          <w:lang w:val="en-US"/>
         </w:rPr>
         <w:t xml:space="preserve">. It </w:t>
       </w:r>
@@ -8596,6 +8586,7 @@
         <w:rPr>
           <w:sz w:val="24"/>
           <w:szCs w:val="24"/>
+          <w:lang w:val="en-US"/>
         </w:rPr>
         <w:t>creates the lasers for the sensor based on the number of channels specified and initializes some data structures.</w:t>
       </w:r>
@@ -8607,6 +8598,7 @@
         <w:rPr>
           <w:sz w:val="24"/>
           <w:szCs w:val="24"/>
+          <w:lang w:val="en-US"/>
         </w:rPr>
       </w:pPr>
     </w:p>
@@ -8624,55 +8616,105 @@
           <w:lang w:val="en-US"/>
         </w:rPr>
       </w:pPr>
+      <w:r>
+        <w:rPr>
+          <w:sz w:val="24"/>
+          <w:szCs w:val="24"/>
+        </w:rPr>
+        <w:t xml:space="preserve">CreateLasers(): </w:t>
+      </w:r>
+    </w:p>
+    <w:p>
+      <w:pPr>
+        <w:pStyle w:val="ListParagraph"/>
+        <w:jc w:val="both"/>
+        <w:rPr>
+          <w:sz w:val="24"/>
+          <w:szCs w:val="24"/>
+          <w:lang w:val="en-US"/>
+        </w:rPr>
+      </w:pPr>
+      <w:r>
+        <w:rPr>
+          <w:sz w:val="24"/>
+          <w:szCs w:val="24"/>
+          <w:lang w:val="en-US"/>
+        </w:rPr>
+        <w:t>This function creates the lasers for the LIDAR sensor based on the number of channels specified in the LIDAR description. It calculates the vertical angles for each laser based on the upper and lower field of view limits</w:t>
+      </w:r>
+      <w:r>
+        <w:rPr>
+          <w:sz w:val="24"/>
+          <w:szCs w:val="24"/>
+          <w:lang w:val="en-US"/>
+        </w:rPr>
+        <w:t xml:space="preserve"> and stores these points to be used </w:t>
+      </w:r>
+      <w:r>
+        <w:rPr>
+          <w:sz w:val="24"/>
+          <w:szCs w:val="24"/>
+          <w:lang w:val="en-US"/>
+        </w:rPr>
+        <w:t xml:space="preserve">later on by the </w:t>
+      </w:r>
       <w:proofErr w:type="spellStart"/>
       <w:r>
         <w:rPr>
           <w:sz w:val="24"/>
           <w:szCs w:val="24"/>
-        </w:rPr>
-        <w:t>CreateLasers</w:t>
+          <w:lang w:val="en-US"/>
+        </w:rPr>
+        <w:t>SimulateL</w:t>
+      </w:r>
+      <w:r>
+        <w:rPr>
+          <w:sz w:val="24"/>
+          <w:szCs w:val="24"/>
+          <w:lang w:val="en-US"/>
+        </w:rPr>
+        <w:t>idar</w:t>
       </w:r>
       <w:proofErr w:type="spellEnd"/>
       <w:r>
         <w:rPr>
           <w:sz w:val="24"/>
           <w:szCs w:val="24"/>
-        </w:rPr>
-        <w:t xml:space="preserve">(): </w:t>
-      </w:r>
-    </w:p>
-    <w:p>
-      <w:pPr>
-        <w:pStyle w:val="ListParagraph"/>
-        <w:jc w:val="both"/>
-        <w:rPr>
-          <w:sz w:val="24"/>
-          <w:szCs w:val="24"/>
-          <w:lang w:val="en-US"/>
-        </w:rPr>
-      </w:pPr>
-      <w:r>
-        <w:rPr>
-          <w:sz w:val="24"/>
-          <w:szCs w:val="24"/>
-        </w:rPr>
-        <w:t>This function creates the lasers for the LIDAR sensor based on the number of channels specified in the LIDAR description. It calculates the vertical angles for each laser based on the upper and lower field of view limits</w:t>
-      </w:r>
-      <w:r>
-        <w:rPr>
-          <w:sz w:val="24"/>
-          <w:szCs w:val="24"/>
-          <w:lang w:val="en-US"/>
-        </w:rPr>
-        <w:t xml:space="preserve"> and stores these points to be used </w:t>
-      </w:r>
-      <w:r>
-        <w:rPr>
-          <w:sz w:val="24"/>
-          <w:szCs w:val="24"/>
-          <w:lang w:val="en-US"/>
-        </w:rPr>
-        <w:t xml:space="preserve">later on by the </w:t>
+          <w:lang w:val="en-US"/>
+        </w:rPr>
+        <w:t>() function.</w:t>
+      </w:r>
+      <w:r>
+        <w:rPr>
+          <w:sz w:val="24"/>
+          <w:szCs w:val="24"/>
+          <w:lang w:val="en-US"/>
+        </w:rPr>
+        <w:t xml:space="preserve"> With this function</w:t>
+      </w:r>
+      <w:r>
+        <w:rPr>
+          <w:sz w:val="24"/>
+          <w:szCs w:val="24"/>
+          <w:lang w:val="en-US"/>
+        </w:rPr>
+        <w:t>, Initializing the Lidar is done</w:t>
+      </w:r>
+      <w:r>
+        <w:rPr>
+          <w:sz w:val="24"/>
+          <w:szCs w:val="24"/>
+          <w:lang w:val="en-US"/>
+        </w:rPr>
+        <w:t xml:space="preserve"> and the code waits for the physics </w:t>
+      </w:r>
+      <w:r>
+        <w:rPr>
+          <w:sz w:val="24"/>
+          <w:szCs w:val="24"/>
+          <w:lang w:val="en-US"/>
+        </w:rPr>
+        <w:t xml:space="preserve">tick of the world which then calls the </w:t>
       </w:r>
       <w:proofErr w:type="spellStart"/>
       <w:r>
@@ -8681,15 +8723,7 @@
           <w:szCs w:val="24"/>
           <w:lang w:val="en-US"/>
         </w:rPr>
-        <w:t>SimulateL</w:t>
-      </w:r>
-      <w:r>
-        <w:rPr>
-          <w:sz w:val="24"/>
-          <w:szCs w:val="24"/>
-          <w:lang w:val="en-US"/>
-        </w:rPr>
-        <w:t>idar</w:t>
+        <w:t>PostPhysTick</w:t>
       </w:r>
       <w:proofErr w:type="spellEnd"/>
       <w:r>
@@ -8700,64 +8734,15 @@
         </w:rPr>
         <w:t>() function.</w:t>
       </w:r>
-      <w:r>
-        <w:rPr>
-          <w:sz w:val="24"/>
-          <w:szCs w:val="24"/>
-          <w:lang w:val="en-US"/>
-        </w:rPr>
-        <w:t xml:space="preserve"> With this function</w:t>
-      </w:r>
-      <w:r>
-        <w:rPr>
-          <w:sz w:val="24"/>
-          <w:szCs w:val="24"/>
-          <w:lang w:val="en-US"/>
-        </w:rPr>
-        <w:t>, Initializing the Lidar is done</w:t>
-      </w:r>
-      <w:r>
-        <w:rPr>
-          <w:sz w:val="24"/>
-          <w:szCs w:val="24"/>
-          <w:lang w:val="en-US"/>
-        </w:rPr>
-        <w:t xml:space="preserve"> and the code waits for the physics </w:t>
-      </w:r>
-      <w:r>
-        <w:rPr>
-          <w:sz w:val="24"/>
-          <w:szCs w:val="24"/>
-          <w:lang w:val="en-US"/>
-        </w:rPr>
-        <w:t xml:space="preserve">tick of the world which then calls the </w:t>
-      </w:r>
-      <w:proofErr w:type="spellStart"/>
-      <w:r>
-        <w:rPr>
-          <w:sz w:val="24"/>
-          <w:szCs w:val="24"/>
-          <w:lang w:val="en-US"/>
-        </w:rPr>
-        <w:t>PostPhysTick</w:t>
-      </w:r>
-      <w:proofErr w:type="spellEnd"/>
-      <w:r>
-        <w:rPr>
-          <w:sz w:val="24"/>
-          <w:szCs w:val="24"/>
-          <w:lang w:val="en-US"/>
-        </w:rPr>
-        <w:t>() function.</w:t>
-      </w:r>
-    </w:p>
-    <w:p>
-      <w:pPr>
-        <w:pStyle w:val="ListParagraph"/>
-        <w:jc w:val="both"/>
-        <w:rPr>
-          <w:sz w:val="24"/>
-          <w:szCs w:val="24"/>
+    </w:p>
+    <w:p>
+      <w:pPr>
+        <w:pStyle w:val="ListParagraph"/>
+        <w:jc w:val="both"/>
+        <w:rPr>
+          <w:sz w:val="24"/>
+          <w:szCs w:val="24"/>
+          <w:lang w:val="en-US"/>
         </w:rPr>
       </w:pPr>
     </w:p>
@@ -8775,37 +8760,29 @@
           <w:lang w:val="en-US"/>
         </w:rPr>
       </w:pPr>
-      <w:proofErr w:type="spellStart"/>
-      <w:r>
-        <w:rPr>
-          <w:sz w:val="24"/>
-          <w:szCs w:val="24"/>
-        </w:rPr>
-        <w:t>PostPhysTick</w:t>
-      </w:r>
-      <w:proofErr w:type="spellEnd"/>
-      <w:r>
-        <w:rPr>
-          <w:sz w:val="24"/>
-          <w:szCs w:val="24"/>
-        </w:rPr>
-        <w:t xml:space="preserve">(): </w:t>
-      </w:r>
-    </w:p>
-    <w:p>
-      <w:pPr>
-        <w:pStyle w:val="ListParagraph"/>
-        <w:jc w:val="both"/>
-        <w:rPr>
-          <w:sz w:val="24"/>
-          <w:szCs w:val="24"/>
-          <w:lang w:val="en-US"/>
-        </w:rPr>
-      </w:pPr>
-      <w:r>
-        <w:rPr>
-          <w:sz w:val="24"/>
-          <w:szCs w:val="24"/>
+      <w:r>
+        <w:rPr>
+          <w:sz w:val="24"/>
+          <w:szCs w:val="24"/>
+        </w:rPr>
+        <w:t xml:space="preserve">PostPhysTick(): </w:t>
+      </w:r>
+    </w:p>
+    <w:p>
+      <w:pPr>
+        <w:pStyle w:val="ListParagraph"/>
+        <w:jc w:val="both"/>
+        <w:rPr>
+          <w:sz w:val="24"/>
+          <w:szCs w:val="24"/>
+          <w:lang w:val="en-US"/>
+        </w:rPr>
+      </w:pPr>
+      <w:r>
+        <w:rPr>
+          <w:sz w:val="24"/>
+          <w:szCs w:val="24"/>
+          <w:lang w:val="en-US"/>
         </w:rPr>
         <w:lastRenderedPageBreak/>
         <w:t xml:space="preserve">This function is called after the physics tick of the world. It </w:t>
@@ -8840,6 +8817,7 @@
         <w:rPr>
           <w:sz w:val="24"/>
           <w:szCs w:val="24"/>
+          <w:lang w:val="en-US"/>
         </w:rPr>
         <w:t>is responsible for simulating the LIDAR sensor and sending the sensor data to the data stream.</w:t>
       </w:r>
@@ -8859,6 +8837,7 @@
         <w:rPr>
           <w:sz w:val="24"/>
           <w:szCs w:val="24"/>
+          <w:lang w:val="en-US"/>
         </w:rPr>
       </w:pPr>
     </w:p>
@@ -8876,37 +8855,29 @@
           <w:lang w:val="en-US"/>
         </w:rPr>
       </w:pPr>
-      <w:proofErr w:type="spellStart"/>
-      <w:r>
-        <w:rPr>
-          <w:sz w:val="24"/>
-          <w:szCs w:val="24"/>
-        </w:rPr>
-        <w:t>SimulateLidar</w:t>
-      </w:r>
-      <w:proofErr w:type="spellEnd"/>
-      <w:r>
-        <w:rPr>
-          <w:sz w:val="24"/>
-          <w:szCs w:val="24"/>
-        </w:rPr>
-        <w:t xml:space="preserve">(): </w:t>
-      </w:r>
-    </w:p>
-    <w:p>
-      <w:pPr>
-        <w:pStyle w:val="ListParagraph"/>
-        <w:jc w:val="both"/>
-        <w:rPr>
-          <w:sz w:val="24"/>
-          <w:szCs w:val="24"/>
-          <w:lang w:val="en-US"/>
-        </w:rPr>
-      </w:pPr>
-      <w:r>
-        <w:rPr>
-          <w:sz w:val="24"/>
-          <w:szCs w:val="24"/>
+      <w:r>
+        <w:rPr>
+          <w:sz w:val="24"/>
+          <w:szCs w:val="24"/>
+        </w:rPr>
+        <w:t xml:space="preserve">SimulateLidar(): </w:t>
+      </w:r>
+    </w:p>
+    <w:p>
+      <w:pPr>
+        <w:pStyle w:val="ListParagraph"/>
+        <w:jc w:val="both"/>
+        <w:rPr>
+          <w:sz w:val="24"/>
+          <w:szCs w:val="24"/>
+          <w:lang w:val="en-US"/>
+        </w:rPr>
+      </w:pPr>
+      <w:r>
+        <w:rPr>
+          <w:sz w:val="24"/>
+          <w:szCs w:val="24"/>
+          <w:lang w:val="en-US"/>
         </w:rPr>
         <w:t xml:space="preserve">This function performs the LIDAR simulation for the given delta time. </w:t>
       </w:r>
@@ -9353,15 +9324,7 @@
           <w:szCs w:val="24"/>
           <w:lang w:val="en-US"/>
         </w:rPr>
-        <w:t xml:space="preserve">stored in </w:t>
-      </w:r>
-      <w:r>
-        <w:rPr>
-          <w:sz w:val="24"/>
-          <w:szCs w:val="24"/>
-          <w:lang w:val="en-US"/>
-        </w:rPr>
-        <w:t>‘</w:t>
+        <w:t>stored in ‘</w:t>
       </w:r>
       <w:proofErr w:type="spellStart"/>
       <w:r>
@@ -9379,15 +9342,7 @@
           <w:szCs w:val="24"/>
           <w:lang w:val="en-US"/>
         </w:rPr>
-        <w:t>’ object</w:t>
-      </w:r>
-      <w:r>
-        <w:rPr>
-          <w:sz w:val="24"/>
-          <w:szCs w:val="24"/>
-          <w:lang w:val="en-US"/>
-        </w:rPr>
-        <w:t xml:space="preserve"> is </w:t>
+        <w:t xml:space="preserve">’ object is </w:t>
       </w:r>
       <w:r>
         <w:rPr>
@@ -9440,6 +9395,7 @@
         <w:rPr>
           <w:sz w:val="24"/>
           <w:szCs w:val="24"/>
+          <w:lang w:val="en-US"/>
         </w:rPr>
         <w:t>ResetRecordedHits</w:t>
       </w:r>
@@ -9448,6 +9404,7 @@
         <w:rPr>
           <w:sz w:val="24"/>
           <w:szCs w:val="24"/>
+          <w:lang w:val="en-US"/>
         </w:rPr>
         <w:t>()</w:t>
       </w:r>
@@ -9464,6 +9421,7 @@
         <w:rPr>
           <w:sz w:val="24"/>
           <w:szCs w:val="24"/>
+          <w:lang w:val="en-US"/>
         </w:rPr>
         <w:t>PreprocessRays</w:t>
       </w:r>
@@ -9472,6 +9430,7 @@
         <w:rPr>
           <w:sz w:val="24"/>
           <w:szCs w:val="24"/>
+          <w:lang w:val="en-US"/>
         </w:rPr>
         <w:t>()</w:t>
       </w:r>
@@ -9488,6 +9447,7 @@
         <w:rPr>
           <w:sz w:val="24"/>
           <w:szCs w:val="24"/>
+          <w:lang w:val="en-US"/>
         </w:rPr>
         <w:t>WritePointAsync</w:t>
       </w:r>
@@ -9496,6 +9456,7 @@
         <w:rPr>
           <w:sz w:val="24"/>
           <w:szCs w:val="24"/>
+          <w:lang w:val="en-US"/>
         </w:rPr>
         <w:t>()</w:t>
       </w:r>
@@ -9512,6 +9473,7 @@
         <w:rPr>
           <w:sz w:val="24"/>
           <w:szCs w:val="24"/>
+          <w:lang w:val="en-US"/>
         </w:rPr>
         <w:t>ComputeAndSaveDetections</w:t>
       </w:r>
@@ -9520,6 +9482,7 @@
         <w:rPr>
           <w:sz w:val="24"/>
           <w:szCs w:val="24"/>
+          <w:lang w:val="en-US"/>
         </w:rPr>
         <w:t>()</w:t>
       </w:r>
@@ -9536,6 +9499,7 @@
         <w:rPr>
           <w:sz w:val="24"/>
           <w:szCs w:val="24"/>
+          <w:lang w:val="en-US"/>
         </w:rPr>
         <w:t>ShootLaser</w:t>
       </w:r>
@@ -9544,6 +9508,7 @@
         <w:rPr>
           <w:sz w:val="24"/>
           <w:szCs w:val="24"/>
+          <w:lang w:val="en-US"/>
         </w:rPr>
         <w:t>()</w:t>
       </w:r>
@@ -9597,21 +9562,12 @@
           <w:lang w:val="en-US"/>
         </w:rPr>
       </w:pPr>
-      <w:proofErr w:type="spellStart"/>
-      <w:r>
-        <w:rPr>
-          <w:sz w:val="24"/>
-          <w:szCs w:val="24"/>
-        </w:rPr>
-        <w:t>ShootLaser</w:t>
-      </w:r>
-      <w:proofErr w:type="spellEnd"/>
-      <w:r>
-        <w:rPr>
-          <w:sz w:val="24"/>
-          <w:szCs w:val="24"/>
-        </w:rPr>
-        <w:t xml:space="preserve">(): </w:t>
+      <w:r>
+        <w:rPr>
+          <w:sz w:val="24"/>
+          <w:szCs w:val="24"/>
+        </w:rPr>
+        <w:t xml:space="preserve">ShootLaser(): </w:t>
       </w:r>
     </w:p>
     <w:p>
@@ -10100,37 +10056,29 @@
           <w:lang w:val="en-US"/>
         </w:rPr>
       </w:pPr>
-      <w:proofErr w:type="spellStart"/>
-      <w:r>
-        <w:rPr>
-          <w:sz w:val="24"/>
-          <w:szCs w:val="24"/>
-        </w:rPr>
-        <w:t>ResetRecordedHits</w:t>
-      </w:r>
-      <w:proofErr w:type="spellEnd"/>
-      <w:r>
-        <w:rPr>
-          <w:sz w:val="24"/>
-          <w:szCs w:val="24"/>
-        </w:rPr>
-        <w:t xml:space="preserve">(): </w:t>
-      </w:r>
-    </w:p>
-    <w:p>
-      <w:pPr>
-        <w:pStyle w:val="ListParagraph"/>
-        <w:jc w:val="both"/>
-        <w:rPr>
-          <w:sz w:val="24"/>
-          <w:szCs w:val="24"/>
-          <w:lang w:val="en-US"/>
-        </w:rPr>
-      </w:pPr>
-      <w:r>
-        <w:rPr>
-          <w:sz w:val="24"/>
-          <w:szCs w:val="24"/>
+      <w:r>
+        <w:rPr>
+          <w:sz w:val="24"/>
+          <w:szCs w:val="24"/>
+        </w:rPr>
+        <w:t xml:space="preserve">ResetRecordedHits(): </w:t>
+      </w:r>
+    </w:p>
+    <w:p>
+      <w:pPr>
+        <w:pStyle w:val="ListParagraph"/>
+        <w:jc w:val="both"/>
+        <w:rPr>
+          <w:sz w:val="24"/>
+          <w:szCs w:val="24"/>
+          <w:lang w:val="en-US"/>
+        </w:rPr>
+      </w:pPr>
+      <w:r>
+        <w:rPr>
+          <w:sz w:val="24"/>
+          <w:szCs w:val="24"/>
+          <w:lang w:val="en-US"/>
         </w:rPr>
         <w:t>This function resets the recorded hits data structure to prepare for storing new hits. It resizes the data structure based on the number of channels and the maximum points per channel.</w:t>
       </w:r>
@@ -10142,6 +10090,7 @@
         <w:rPr>
           <w:sz w:val="24"/>
           <w:szCs w:val="24"/>
+          <w:lang w:val="en-US"/>
         </w:rPr>
       </w:pPr>
     </w:p>
@@ -10159,55 +10108,38 @@
           <w:lang w:val="en-US"/>
         </w:rPr>
       </w:pPr>
-      <w:proofErr w:type="spellStart"/>
-      <w:r>
-        <w:rPr>
-          <w:sz w:val="24"/>
-          <w:szCs w:val="24"/>
-        </w:rPr>
-        <w:t>PreprocessRays</w:t>
-      </w:r>
-      <w:proofErr w:type="spellEnd"/>
-      <w:r>
-        <w:rPr>
-          <w:sz w:val="24"/>
-          <w:szCs w:val="24"/>
-        </w:rPr>
-        <w:t xml:space="preserve">(): </w:t>
-      </w:r>
-    </w:p>
-    <w:p>
-      <w:pPr>
-        <w:pStyle w:val="ListParagraph"/>
-        <w:jc w:val="both"/>
-        <w:rPr>
-          <w:sz w:val="24"/>
-          <w:szCs w:val="24"/>
-          <w:lang w:val="en-US"/>
-        </w:rPr>
-      </w:pPr>
-      <w:r>
-        <w:rPr>
-          <w:sz w:val="24"/>
-          <w:szCs w:val="24"/>
-        </w:rPr>
-        <w:t xml:space="preserve">This function initializes the </w:t>
-      </w:r>
-      <w:proofErr w:type="spellStart"/>
-      <w:r>
-        <w:rPr>
-          <w:sz w:val="24"/>
-          <w:szCs w:val="24"/>
-        </w:rPr>
-        <w:t>preprocess</w:t>
-      </w:r>
-      <w:proofErr w:type="spellEnd"/>
-      <w:r>
-        <w:rPr>
-          <w:sz w:val="24"/>
-          <w:szCs w:val="24"/>
-        </w:rPr>
-        <w:t xml:space="preserve"> conditions for the rays. It sets all the conditions to true initially.</w:t>
+      <w:r>
+        <w:rPr>
+          <w:sz w:val="24"/>
+          <w:szCs w:val="24"/>
+        </w:rPr>
+        <w:t xml:space="preserve">PreprocessRays(): </w:t>
+      </w:r>
+    </w:p>
+    <w:p>
+      <w:pPr>
+        <w:pStyle w:val="ListParagraph"/>
+        <w:jc w:val="both"/>
+        <w:rPr>
+          <w:sz w:val="24"/>
+          <w:szCs w:val="24"/>
+          <w:lang w:val="en-US"/>
+        </w:rPr>
+      </w:pPr>
+      <w:r>
+        <w:rPr>
+          <w:sz w:val="24"/>
+          <w:szCs w:val="24"/>
+          <w:lang w:val="en-US"/>
+        </w:rPr>
+        <w:t xml:space="preserve">This function initializes the preprocess conditions for the rays. </w:t>
+      </w:r>
+      <w:r>
+        <w:rPr>
+          <w:sz w:val="24"/>
+          <w:szCs w:val="24"/>
+        </w:rPr>
+        <w:t>It sets all the conditions to true initially.</w:t>
       </w:r>
     </w:p>
     <w:p>
@@ -10234,37 +10166,29 @@
           <w:lang w:val="en-US"/>
         </w:rPr>
       </w:pPr>
-      <w:proofErr w:type="spellStart"/>
-      <w:r>
-        <w:rPr>
-          <w:sz w:val="24"/>
-          <w:szCs w:val="24"/>
-        </w:rPr>
-        <w:t>WritePointAsync</w:t>
-      </w:r>
-      <w:proofErr w:type="spellEnd"/>
-      <w:r>
-        <w:rPr>
-          <w:sz w:val="24"/>
-          <w:szCs w:val="24"/>
-        </w:rPr>
-        <w:t xml:space="preserve">(): </w:t>
-      </w:r>
-    </w:p>
-    <w:p>
-      <w:pPr>
-        <w:pStyle w:val="ListParagraph"/>
-        <w:jc w:val="both"/>
-        <w:rPr>
-          <w:sz w:val="24"/>
-          <w:szCs w:val="24"/>
-          <w:lang w:val="en-US"/>
-        </w:rPr>
-      </w:pPr>
-      <w:r>
-        <w:rPr>
-          <w:sz w:val="24"/>
-          <w:szCs w:val="24"/>
+      <w:r>
+        <w:rPr>
+          <w:sz w:val="24"/>
+          <w:szCs w:val="24"/>
+        </w:rPr>
+        <w:t xml:space="preserve">WritePointAsync(): </w:t>
+      </w:r>
+    </w:p>
+    <w:p>
+      <w:pPr>
+        <w:pStyle w:val="ListParagraph"/>
+        <w:jc w:val="both"/>
+        <w:rPr>
+          <w:sz w:val="24"/>
+          <w:szCs w:val="24"/>
+          <w:lang w:val="en-US"/>
+        </w:rPr>
+      </w:pPr>
+      <w:r>
+        <w:rPr>
+          <w:sz w:val="24"/>
+          <w:szCs w:val="24"/>
+          <w:lang w:val="en-US"/>
         </w:rPr>
         <w:t>This function asynchronously writes a hit point to the recorded hits data structure for a specific channel</w:t>
       </w:r>
@@ -10284,6 +10208,7 @@
         <w:rPr>
           <w:sz w:val="24"/>
           <w:szCs w:val="24"/>
+          <w:lang w:val="en-US"/>
         </w:rPr>
       </w:pPr>
     </w:p>
@@ -10301,36 +10226,29 @@
           <w:lang w:val="en-US"/>
         </w:rPr>
       </w:pPr>
-      <w:proofErr w:type="spellStart"/>
-      <w:r>
-        <w:rPr>
-          <w:sz w:val="24"/>
-          <w:szCs w:val="24"/>
-        </w:rPr>
-        <w:t>ComputeAndSaveDetections</w:t>
-      </w:r>
-      <w:proofErr w:type="spellEnd"/>
-      <w:r>
-        <w:rPr>
-          <w:sz w:val="24"/>
-          <w:szCs w:val="24"/>
-        </w:rPr>
-        <w:t xml:space="preserve">(): </w:t>
-      </w:r>
-    </w:p>
-    <w:p>
-      <w:pPr>
-        <w:pStyle w:val="ListParagraph"/>
-        <w:jc w:val="both"/>
-        <w:rPr>
-          <w:sz w:val="24"/>
-          <w:szCs w:val="24"/>
-        </w:rPr>
-      </w:pPr>
-      <w:r>
-        <w:rPr>
-          <w:sz w:val="24"/>
-          <w:szCs w:val="24"/>
+      <w:r>
+        <w:rPr>
+          <w:sz w:val="24"/>
+          <w:szCs w:val="24"/>
+        </w:rPr>
+        <w:t xml:space="preserve">ComputeAndSaveDetections(): </w:t>
+      </w:r>
+    </w:p>
+    <w:p>
+      <w:pPr>
+        <w:pStyle w:val="ListParagraph"/>
+        <w:jc w:val="both"/>
+        <w:rPr>
+          <w:sz w:val="24"/>
+          <w:szCs w:val="24"/>
+          <w:lang w:val="en-US"/>
+        </w:rPr>
+      </w:pPr>
+      <w:r>
+        <w:rPr>
+          <w:sz w:val="24"/>
+          <w:szCs w:val="24"/>
+          <w:lang w:val="en-US"/>
         </w:rPr>
         <w:t>This function computes and saves the detections based on the recorded hits. It iterates over the channels and hits, computes the raw detections, and writes them to the semantic LIDAR data structure.</w:t>
       </w:r>
@@ -10342,6 +10260,7 @@
         <w:rPr>
           <w:sz w:val="24"/>
           <w:szCs w:val="24"/>
+          <w:lang w:val="en-US"/>
         </w:rPr>
       </w:pPr>
     </w:p>
@@ -10359,37 +10278,29 @@
           <w:lang w:val="en-US"/>
         </w:rPr>
       </w:pPr>
-      <w:proofErr w:type="spellStart"/>
-      <w:r>
-        <w:rPr>
-          <w:sz w:val="24"/>
-          <w:szCs w:val="24"/>
-        </w:rPr>
-        <w:t>ComputeRawDetection</w:t>
-      </w:r>
-      <w:proofErr w:type="spellEnd"/>
-      <w:r>
-        <w:rPr>
-          <w:sz w:val="24"/>
-          <w:szCs w:val="24"/>
-        </w:rPr>
-        <w:t xml:space="preserve">(): </w:t>
-      </w:r>
-    </w:p>
-    <w:p>
-      <w:pPr>
-        <w:pStyle w:val="ListParagraph"/>
-        <w:jc w:val="both"/>
-        <w:rPr>
-          <w:sz w:val="24"/>
-          <w:szCs w:val="24"/>
-          <w:lang w:val="en-US"/>
-        </w:rPr>
-      </w:pPr>
-      <w:r>
-        <w:rPr>
-          <w:sz w:val="24"/>
-          <w:szCs w:val="24"/>
+      <w:r>
+        <w:rPr>
+          <w:sz w:val="24"/>
+          <w:szCs w:val="24"/>
+        </w:rPr>
+        <w:t xml:space="preserve">ComputeRawDetection(): </w:t>
+      </w:r>
+    </w:p>
+    <w:p>
+      <w:pPr>
+        <w:pStyle w:val="ListParagraph"/>
+        <w:jc w:val="both"/>
+        <w:rPr>
+          <w:sz w:val="24"/>
+          <w:szCs w:val="24"/>
+          <w:lang w:val="en-US"/>
+        </w:rPr>
+      </w:pPr>
+      <w:r>
+        <w:rPr>
+          <w:sz w:val="24"/>
+          <w:szCs w:val="24"/>
+          <w:lang w:val="en-US"/>
         </w:rPr>
         <w:t>This function computes the raw detection based on the hit information and sensor transformation. It calculates the detection point, incident angle, and object information for the hit</w:t>
       </w:r>
@@ -10948,6 +10859,7 @@
         <w:rPr>
           <w:sz w:val="24"/>
           <w:szCs w:val="24"/>
+          <w:lang w:val="en-US"/>
         </w:rPr>
       </w:pPr>
     </w:p>
@@ -11121,14 +11033,14 @@
         <w:rPr>
           <w:sz w:val="24"/>
           <w:szCs w:val="24"/>
-          <w:lang w:val="en-DE"/>
-        </w:rPr>
-      </w:pPr>
-      <w:r>
-        <w:rPr>
-          <w:sz w:val="24"/>
-          <w:szCs w:val="24"/>
-          <w:lang w:val="en-DE"/>
+          <w:lang w:val="en-US"/>
+        </w:rPr>
+      </w:pPr>
+      <w:r>
+        <w:rPr>
+          <w:sz w:val="24"/>
+          <w:szCs w:val="24"/>
+          <w:lang w:val="en-US"/>
         </w:rPr>
         <w:t>Here's an overview of how the Radar sensor works in CARLA:</w:t>
       </w:r>
@@ -11645,30 +11557,32 @@
         <w:rPr>
           <w:sz w:val="24"/>
           <w:szCs w:val="24"/>
-          <w:lang w:val="en-DE"/>
-        </w:rPr>
-      </w:pPr>
-      <w:r>
-        <w:rPr>
-          <w:sz w:val="24"/>
-          <w:szCs w:val="24"/>
-          <w:lang w:val="en-DE"/>
+          <w:lang w:val="en-US"/>
+        </w:rPr>
+      </w:pPr>
+      <w:r>
+        <w:rPr>
+          <w:sz w:val="24"/>
+          <w:szCs w:val="24"/>
+          <w:lang w:val="en-US"/>
         </w:rPr>
         <w:t xml:space="preserve">By simulating the </w:t>
       </w:r>
-      <w:r>
-        <w:rPr>
-          <w:sz w:val="24"/>
-          <w:szCs w:val="24"/>
-          <w:lang w:val="en-DE"/>
+      <w:proofErr w:type="spellStart"/>
+      <w:r>
+        <w:rPr>
+          <w:sz w:val="24"/>
+          <w:szCs w:val="24"/>
+          <w:lang w:val="en-US"/>
         </w:rPr>
         <w:t>behaviour</w:t>
       </w:r>
-      <w:r>
-        <w:rPr>
-          <w:sz w:val="24"/>
-          <w:szCs w:val="24"/>
-          <w:lang w:val="en-DE"/>
+      <w:proofErr w:type="spellEnd"/>
+      <w:r>
+        <w:rPr>
+          <w:sz w:val="24"/>
+          <w:szCs w:val="24"/>
+          <w:lang w:val="en-US"/>
         </w:rPr>
         <w:t xml:space="preserve"> of real-world radar sensors, the CARLA Radar sensor provides crucial information for perception and object detection algorithms in autonomous driving systems. The collected radar data can be used for various purposes, such as object tracking, collision avoidance, and scene understanding.</w:t>
       </w:r>
@@ -11681,7 +11595,7 @@
         <w:rPr>
           <w:sz w:val="24"/>
           <w:szCs w:val="24"/>
-          <w:lang w:val="en-DE"/>
+          <w:lang w:val="en-US"/>
         </w:rPr>
       </w:pPr>
     </w:p>
@@ -11693,7 +11607,7 @@
         <w:rPr>
           <w:sz w:val="24"/>
           <w:szCs w:val="24"/>
-          <w:lang w:val="en-DE"/>
+          <w:lang w:val="en-US"/>
         </w:rPr>
       </w:pPr>
     </w:p>
@@ -11705,7 +11619,7 @@
         <w:rPr>
           <w:sz w:val="24"/>
           <w:szCs w:val="24"/>
-          <w:lang w:val="en-DE"/>
+          <w:lang w:val="en-US"/>
         </w:rPr>
       </w:pPr>
     </w:p>
@@ -11748,7 +11662,7 @@
         <w:rPr>
           <w:sz w:val="24"/>
           <w:szCs w:val="24"/>
-          <w:lang w:val="en-DE"/>
+          <w:lang w:val="en-US"/>
         </w:rPr>
         <w:t xml:space="preserve">. Let's go through the </w:t>
       </w:r>
@@ -11764,7 +11678,7 @@
         <w:rPr>
           <w:sz w:val="24"/>
           <w:szCs w:val="24"/>
-          <w:lang w:val="en-DE"/>
+          <w:lang w:val="en-US"/>
         </w:rPr>
         <w:t xml:space="preserve"> and describe its functions in detail</w:t>
       </w:r>
@@ -11803,60 +11717,83 @@
           <w:lang w:val="en-US"/>
         </w:rPr>
       </w:pPr>
+      <w:r>
+        <w:rPr>
+          <w:sz w:val="24"/>
+          <w:szCs w:val="24"/>
+        </w:rPr>
+        <w:t>GetSensorDefinition():</w:t>
+      </w:r>
+    </w:p>
+    <w:p>
+      <w:pPr>
+        <w:pStyle w:val="ListParagraph"/>
+        <w:jc w:val="both"/>
+        <w:rPr>
+          <w:sz w:val="24"/>
+          <w:szCs w:val="24"/>
+          <w:lang w:val="en-US"/>
+        </w:rPr>
+      </w:pPr>
+      <w:r>
+        <w:rPr>
+          <w:sz w:val="24"/>
+          <w:szCs w:val="24"/>
+          <w:lang w:val="en-US"/>
+        </w:rPr>
+        <w:t xml:space="preserve">This function returns the definition of the Radar sensor as an </w:t>
+      </w:r>
       <w:proofErr w:type="spellStart"/>
       <w:r>
         <w:rPr>
           <w:sz w:val="24"/>
           <w:szCs w:val="24"/>
-          <w:lang w:val="en-DE"/>
-        </w:rPr>
-        <w:t>GetSensorDefinition</w:t>
+          <w:lang w:val="en-US"/>
+        </w:rPr>
+        <w:t>FActorDefinition</w:t>
       </w:r>
       <w:proofErr w:type="spellEnd"/>
       <w:r>
         <w:rPr>
           <w:sz w:val="24"/>
           <w:szCs w:val="24"/>
-          <w:lang w:val="en-DE"/>
-        </w:rPr>
-        <w:t>():</w:t>
-      </w:r>
-    </w:p>
-    <w:p>
-      <w:pPr>
-        <w:pStyle w:val="ListParagraph"/>
-        <w:jc w:val="both"/>
-        <w:rPr>
-          <w:sz w:val="24"/>
-          <w:szCs w:val="24"/>
-          <w:lang w:val="en-US"/>
-        </w:rPr>
-      </w:pPr>
-      <w:r>
-        <w:rPr>
-          <w:sz w:val="24"/>
-          <w:szCs w:val="24"/>
-          <w:lang w:val="en-DE"/>
-        </w:rPr>
-        <w:t xml:space="preserve">This function returns the definition of the Radar sensor as an </w:t>
+          <w:lang w:val="en-US"/>
+        </w:rPr>
+        <w:t>.</w:t>
+      </w:r>
+      <w:r>
+        <w:rPr>
+          <w:sz w:val="24"/>
+          <w:szCs w:val="24"/>
+          <w:lang w:val="en-US"/>
+        </w:rPr>
+        <w:t xml:space="preserve"> </w:t>
+      </w:r>
+      <w:r>
+        <w:rPr>
+          <w:sz w:val="24"/>
+          <w:szCs w:val="24"/>
+          <w:lang w:val="en-US"/>
+        </w:rPr>
+        <w:t>It calls function ‘</w:t>
       </w:r>
       <w:proofErr w:type="spellStart"/>
       <w:r>
         <w:rPr>
           <w:sz w:val="24"/>
           <w:szCs w:val="24"/>
-          <w:lang w:val="en-DE"/>
-        </w:rPr>
-        <w:t>FActorDefinition</w:t>
+          <w:lang w:val="en-US"/>
+        </w:rPr>
+        <w:t>MakeRadarDefinition</w:t>
       </w:r>
       <w:proofErr w:type="spellEnd"/>
       <w:r>
         <w:rPr>
           <w:sz w:val="24"/>
           <w:szCs w:val="24"/>
-          <w:lang w:val="en-DE"/>
-        </w:rPr>
-        <w:t>.</w:t>
+          <w:lang w:val="en-US"/>
+        </w:rPr>
+        <w:t>’</w:t>
       </w:r>
       <w:r>
         <w:rPr>
@@ -11872,7 +11809,47 @@
           <w:szCs w:val="24"/>
           <w:lang w:val="en-US"/>
         </w:rPr>
-        <w:t>It calls function ‘</w:t>
+        <w:t xml:space="preserve">defined </w:t>
+      </w:r>
+      <w:r>
+        <w:rPr>
+          <w:sz w:val="24"/>
+          <w:szCs w:val="24"/>
+          <w:lang w:val="en-US"/>
+        </w:rPr>
+        <w:t>with</w:t>
+      </w:r>
+      <w:r>
+        <w:rPr>
+          <w:sz w:val="24"/>
+          <w:szCs w:val="24"/>
+          <w:lang w:val="en-US"/>
+        </w:rPr>
+        <w:t>in ActorBlueprintFuntionLibrary.cpp. This function is used to define the sensor</w:t>
+      </w:r>
+      <w:r>
+        <w:rPr>
+          <w:sz w:val="24"/>
+          <w:szCs w:val="24"/>
+          <w:lang w:val="en-US"/>
+        </w:rPr>
+        <w:t xml:space="preserve">’s properties and uses default </w:t>
+      </w:r>
+      <w:r>
+        <w:rPr>
+          <w:sz w:val="24"/>
+          <w:szCs w:val="24"/>
+          <w:lang w:val="en-US"/>
+        </w:rPr>
+        <w:t xml:space="preserve">values to initialize the sensor attributes. </w:t>
+      </w:r>
+      <w:r>
+        <w:rPr>
+          <w:sz w:val="24"/>
+          <w:szCs w:val="24"/>
+          <w:lang w:val="en-US"/>
+        </w:rPr>
+        <w:t>By invoking the '</w:t>
       </w:r>
       <w:proofErr w:type="spellStart"/>
       <w:r>
@@ -11890,7 +11867,55 @@
           <w:szCs w:val="24"/>
           <w:lang w:val="en-US"/>
         </w:rPr>
-        <w:t>’</w:t>
+        <w:t xml:space="preserve">' function, the sensor attributes are systematically defined, adhering to professional standards. </w:t>
+      </w:r>
+      <w:r>
+        <w:rPr>
+          <w:sz w:val="24"/>
+          <w:szCs w:val="24"/>
+          <w:lang w:val="en-US"/>
+        </w:rPr>
+        <w:t>These val</w:t>
+      </w:r>
+      <w:r>
+        <w:rPr>
+          <w:sz w:val="24"/>
+          <w:szCs w:val="24"/>
+          <w:lang w:val="en-US"/>
+        </w:rPr>
+        <w:t>u</w:t>
+      </w:r>
+      <w:r>
+        <w:rPr>
+          <w:sz w:val="24"/>
+          <w:szCs w:val="24"/>
+          <w:lang w:val="en-US"/>
+        </w:rPr>
+        <w:t xml:space="preserve">es can be </w:t>
+      </w:r>
+      <w:r>
+        <w:rPr>
+          <w:sz w:val="24"/>
+          <w:szCs w:val="24"/>
+          <w:lang w:val="en-US"/>
+        </w:rPr>
+        <w:t xml:space="preserve">subsequently </w:t>
+      </w:r>
+      <w:r>
+        <w:rPr>
+          <w:sz w:val="24"/>
+          <w:szCs w:val="24"/>
+          <w:lang w:val="en-US"/>
+        </w:rPr>
+        <w:t xml:space="preserve">customized </w:t>
+      </w:r>
+      <w:r>
+        <w:rPr>
+          <w:sz w:val="24"/>
+          <w:szCs w:val="24"/>
+          <w:lang w:val="en-US"/>
+        </w:rPr>
+        <w:t>to align with specific user requirements.</w:t>
       </w:r>
       <w:r>
         <w:rPr>
@@ -11900,145 +11925,15 @@
         </w:rPr>
         <w:t xml:space="preserve"> </w:t>
       </w:r>
-      <w:r>
-        <w:rPr>
-          <w:sz w:val="24"/>
-          <w:szCs w:val="24"/>
-          <w:lang w:val="en-US"/>
-        </w:rPr>
-        <w:t xml:space="preserve">defined </w:t>
-      </w:r>
-      <w:r>
-        <w:rPr>
-          <w:sz w:val="24"/>
-          <w:szCs w:val="24"/>
-          <w:lang w:val="en-US"/>
-        </w:rPr>
-        <w:t>with</w:t>
-      </w:r>
-      <w:r>
-        <w:rPr>
-          <w:sz w:val="24"/>
-          <w:szCs w:val="24"/>
-          <w:lang w:val="en-US"/>
-        </w:rPr>
-        <w:t>in ActorBlueprintFuntionLibrary.cpp. This function is used to define the sensor</w:t>
-      </w:r>
-      <w:r>
-        <w:rPr>
-          <w:sz w:val="24"/>
-          <w:szCs w:val="24"/>
-          <w:lang w:val="en-US"/>
-        </w:rPr>
-        <w:t xml:space="preserve">’s properties and uses default </w:t>
-      </w:r>
-      <w:r>
-        <w:rPr>
-          <w:sz w:val="24"/>
-          <w:szCs w:val="24"/>
-          <w:lang w:val="en-US"/>
-        </w:rPr>
-        <w:t xml:space="preserve">values to initialize the sensor attributes. </w:t>
-      </w:r>
-      <w:r>
-        <w:rPr>
-          <w:sz w:val="24"/>
-          <w:szCs w:val="24"/>
-          <w:lang w:val="en-US"/>
-        </w:rPr>
-        <w:t>By invoking the '</w:t>
-      </w:r>
-      <w:proofErr w:type="spellStart"/>
-      <w:r>
-        <w:rPr>
-          <w:sz w:val="24"/>
-          <w:szCs w:val="24"/>
-          <w:lang w:val="en-US"/>
-        </w:rPr>
-        <w:t>MakeRadarDefinition</w:t>
-      </w:r>
-      <w:proofErr w:type="spellEnd"/>
-      <w:r>
-        <w:rPr>
-          <w:sz w:val="24"/>
-          <w:szCs w:val="24"/>
-          <w:lang w:val="en-US"/>
-        </w:rPr>
-        <w:t>' function, the sensor attributes are systematically defined, adhering to professional standards.</w:t>
-      </w:r>
-      <w:r>
-        <w:rPr>
-          <w:sz w:val="24"/>
-          <w:szCs w:val="24"/>
-          <w:lang w:val="en-US"/>
-        </w:rPr>
-        <w:t xml:space="preserve"> </w:t>
-      </w:r>
-      <w:r>
-        <w:rPr>
-          <w:sz w:val="24"/>
-          <w:szCs w:val="24"/>
-          <w:lang w:val="en-US"/>
-        </w:rPr>
-        <w:t>These val</w:t>
-      </w:r>
-      <w:r>
-        <w:rPr>
-          <w:sz w:val="24"/>
-          <w:szCs w:val="24"/>
-          <w:lang w:val="en-US"/>
-        </w:rPr>
-        <w:t>u</w:t>
-      </w:r>
-      <w:r>
-        <w:rPr>
-          <w:sz w:val="24"/>
-          <w:szCs w:val="24"/>
-          <w:lang w:val="en-US"/>
-        </w:rPr>
-        <w:t xml:space="preserve">es can be </w:t>
-      </w:r>
-      <w:r>
-        <w:rPr>
-          <w:sz w:val="24"/>
-          <w:szCs w:val="24"/>
-          <w:lang w:val="en-US"/>
-        </w:rPr>
-        <w:t xml:space="preserve">subsequently </w:t>
-      </w:r>
-      <w:r>
-        <w:rPr>
-          <w:sz w:val="24"/>
-          <w:szCs w:val="24"/>
-          <w:lang w:val="en-US"/>
-        </w:rPr>
-        <w:t xml:space="preserve">customized </w:t>
-      </w:r>
-      <w:r>
-        <w:rPr>
-          <w:sz w:val="24"/>
-          <w:szCs w:val="24"/>
-          <w:lang w:val="en-US"/>
-        </w:rPr>
-        <w:t>to align with specific user requirements.</w:t>
-      </w:r>
-      <w:r>
-        <w:rPr>
-          <w:sz w:val="24"/>
-          <w:szCs w:val="24"/>
-          <w:lang w:val="en-US"/>
-        </w:rPr>
-        <w:t xml:space="preserve"> </w:t>
-      </w:r>
-    </w:p>
-    <w:p>
-      <w:pPr>
-        <w:pStyle w:val="ListParagraph"/>
-        <w:jc w:val="both"/>
-        <w:rPr>
-          <w:sz w:val="24"/>
-          <w:szCs w:val="24"/>
-          <w:lang w:val="en-DE"/>
+    </w:p>
+    <w:p>
+      <w:pPr>
+        <w:pStyle w:val="ListParagraph"/>
+        <w:jc w:val="both"/>
+        <w:rPr>
+          <w:sz w:val="24"/>
+          <w:szCs w:val="24"/>
+          <w:lang w:val="en-US"/>
         </w:rPr>
       </w:pPr>
     </w:p>
@@ -12056,12 +11951,38 @@
           <w:lang w:val="en-US"/>
         </w:rPr>
       </w:pPr>
+      <w:r>
+        <w:rPr>
+          <w:sz w:val="24"/>
+          <w:szCs w:val="24"/>
+        </w:rPr>
+        <w:t>ARadar():</w:t>
+      </w:r>
+    </w:p>
+    <w:p>
+      <w:pPr>
+        <w:pStyle w:val="ListParagraph"/>
+        <w:jc w:val="both"/>
+        <w:rPr>
+          <w:sz w:val="24"/>
+          <w:szCs w:val="24"/>
+          <w:lang w:val="en-US"/>
+        </w:rPr>
+      </w:pPr>
+      <w:r>
+        <w:rPr>
+          <w:sz w:val="24"/>
+          <w:szCs w:val="24"/>
+          <w:lang w:val="en-US"/>
+        </w:rPr>
+        <w:t xml:space="preserve">This is the constructor of the </w:t>
+      </w:r>
       <w:proofErr w:type="spellStart"/>
       <w:r>
         <w:rPr>
           <w:sz w:val="24"/>
           <w:szCs w:val="24"/>
-          <w:lang w:val="en-DE"/>
+          <w:lang w:val="en-US"/>
         </w:rPr>
         <w:t>ARadar</w:t>
       </w:r>
@@ -12070,44 +11991,7 @@
         <w:rPr>
           <w:sz w:val="24"/>
           <w:szCs w:val="24"/>
-          <w:lang w:val="en-DE"/>
-        </w:rPr>
-        <w:t>():</w:t>
-      </w:r>
-    </w:p>
-    <w:p>
-      <w:pPr>
-        <w:pStyle w:val="ListParagraph"/>
-        <w:jc w:val="both"/>
-        <w:rPr>
-          <w:sz w:val="24"/>
-          <w:szCs w:val="24"/>
-          <w:lang w:val="en-US"/>
-        </w:rPr>
-      </w:pPr>
-      <w:r>
-        <w:rPr>
-          <w:sz w:val="24"/>
-          <w:szCs w:val="24"/>
-          <w:lang w:val="en-DE"/>
-        </w:rPr>
-        <w:t xml:space="preserve">This is the constructor of the </w:t>
-      </w:r>
-      <w:proofErr w:type="spellStart"/>
-      <w:r>
-        <w:rPr>
-          <w:sz w:val="24"/>
-          <w:szCs w:val="24"/>
-          <w:lang w:val="en-DE"/>
-        </w:rPr>
-        <w:t>ARadar</w:t>
-      </w:r>
-      <w:proofErr w:type="spellEnd"/>
-      <w:r>
-        <w:rPr>
-          <w:sz w:val="24"/>
-          <w:szCs w:val="24"/>
-          <w:lang w:val="en-DE"/>
+          <w:lang w:val="en-US"/>
         </w:rPr>
         <w:t xml:space="preserve"> class</w:t>
       </w:r>
@@ -12183,7 +12067,6 @@
         <w:rPr>
           <w:sz w:val="24"/>
           <w:szCs w:val="24"/>
-          <w:lang w:val="en-DE"/>
         </w:rPr>
         <w:t>Set():</w:t>
       </w:r>
@@ -12297,7 +12180,7 @@
         <w:rPr>
           <w:sz w:val="24"/>
           <w:szCs w:val="24"/>
-          <w:lang w:val="en-DE"/>
+          <w:lang w:val="en-US"/>
         </w:rPr>
         <w:t>SetVerticalFOV</w:t>
       </w:r>
@@ -12315,7 +12198,7 @@
         <w:rPr>
           <w:sz w:val="24"/>
           <w:szCs w:val="24"/>
-          <w:lang w:val="en-DE"/>
+          <w:lang w:val="en-US"/>
         </w:rPr>
         <w:t>SetRange</w:t>
       </w:r>
@@ -12341,7 +12224,7 @@
         <w:rPr>
           <w:sz w:val="24"/>
           <w:szCs w:val="24"/>
-          <w:lang w:val="en-DE"/>
+          <w:lang w:val="en-US"/>
         </w:rPr>
         <w:t>SetPointsPerSecond</w:t>
       </w:r>
@@ -12380,58 +12263,29 @@
           <w:lang w:val="en-US"/>
         </w:rPr>
       </w:pPr>
-      <w:proofErr w:type="spellStart"/>
-      <w:r>
-        <w:rPr>
-          <w:sz w:val="24"/>
-          <w:szCs w:val="24"/>
-          <w:lang w:val="en-DE"/>
-        </w:rPr>
-        <w:t>SetHorizontalFOV</w:t>
-      </w:r>
-      <w:proofErr w:type="spellEnd"/>
-      <w:r>
-        <w:rPr>
-          <w:sz w:val="24"/>
-          <w:szCs w:val="24"/>
-          <w:lang w:val="en-DE"/>
-        </w:rPr>
-        <w:t xml:space="preserve">(float </w:t>
-      </w:r>
-      <w:proofErr w:type="spellStart"/>
-      <w:r>
-        <w:rPr>
-          <w:sz w:val="24"/>
-          <w:szCs w:val="24"/>
-          <w:lang w:val="en-DE"/>
-        </w:rPr>
-        <w:t>NewHorizontalFOV</w:t>
-      </w:r>
-      <w:proofErr w:type="spellEnd"/>
-      <w:r>
-        <w:rPr>
-          <w:sz w:val="24"/>
-          <w:szCs w:val="24"/>
-          <w:lang w:val="en-DE"/>
-        </w:rPr>
-        <w:t>):</w:t>
-      </w:r>
-    </w:p>
-    <w:p>
-      <w:pPr>
-        <w:pStyle w:val="ListParagraph"/>
-        <w:jc w:val="both"/>
-        <w:rPr>
-          <w:sz w:val="24"/>
-          <w:szCs w:val="24"/>
-          <w:lang w:val="en-DE"/>
-        </w:rPr>
-      </w:pPr>
-      <w:r>
-        <w:rPr>
-          <w:sz w:val="24"/>
-          <w:szCs w:val="24"/>
-          <w:lang w:val="en-DE"/>
+      <w:r>
+        <w:rPr>
+          <w:sz w:val="24"/>
+          <w:szCs w:val="24"/>
+        </w:rPr>
+        <w:t>SetHorizontalFOV(float NewHorizontalFOV):</w:t>
+      </w:r>
+    </w:p>
+    <w:p>
+      <w:pPr>
+        <w:pStyle w:val="ListParagraph"/>
+        <w:jc w:val="both"/>
+        <w:rPr>
+          <w:sz w:val="24"/>
+          <w:szCs w:val="24"/>
+          <w:lang w:val="en-US"/>
+        </w:rPr>
+      </w:pPr>
+      <w:r>
+        <w:rPr>
+          <w:sz w:val="24"/>
+          <w:szCs w:val="24"/>
+          <w:lang w:val="en-US"/>
         </w:rPr>
         <w:t>This function sets the horizontal field of view (FOV) of the Radar sensor.</w:t>
       </w:r>
@@ -12443,7 +12297,7 @@
         <w:rPr>
           <w:sz w:val="24"/>
           <w:szCs w:val="24"/>
-          <w:lang w:val="en-DE"/>
+          <w:lang w:val="en-US"/>
         </w:rPr>
       </w:pPr>
     </w:p>
@@ -12458,61 +12312,31 @@
         <w:rPr>
           <w:sz w:val="24"/>
           <w:szCs w:val="24"/>
-          <w:lang w:val="en-DE"/>
-        </w:rPr>
-      </w:pPr>
-      <w:proofErr w:type="spellStart"/>
-      <w:r>
-        <w:rPr>
-          <w:sz w:val="24"/>
-          <w:szCs w:val="24"/>
-          <w:lang w:val="en-DE"/>
-        </w:rPr>
-        <w:t>SetVerticalFOV</w:t>
-      </w:r>
-      <w:proofErr w:type="spellEnd"/>
-      <w:r>
-        <w:rPr>
-          <w:sz w:val="24"/>
-          <w:szCs w:val="24"/>
-          <w:lang w:val="en-DE"/>
-        </w:rPr>
-        <w:t xml:space="preserve">(float </w:t>
-      </w:r>
-      <w:proofErr w:type="spellStart"/>
-      <w:r>
-        <w:rPr>
-          <w:sz w:val="24"/>
-          <w:szCs w:val="24"/>
-          <w:lang w:val="en-DE"/>
-        </w:rPr>
-        <w:t>NewVerticalFOV</w:t>
-      </w:r>
-      <w:proofErr w:type="spellEnd"/>
-      <w:r>
-        <w:rPr>
-          <w:sz w:val="24"/>
-          <w:szCs w:val="24"/>
-          <w:lang w:val="en-DE"/>
-        </w:rPr>
-        <w:t>):</w:t>
-      </w:r>
-    </w:p>
-    <w:p>
-      <w:pPr>
-        <w:pStyle w:val="ListParagraph"/>
-        <w:jc w:val="both"/>
-        <w:rPr>
-          <w:sz w:val="24"/>
-          <w:szCs w:val="24"/>
-          <w:lang w:val="en-DE"/>
-        </w:rPr>
-      </w:pPr>
-      <w:r>
-        <w:rPr>
-          <w:sz w:val="24"/>
-          <w:szCs w:val="24"/>
-          <w:lang w:val="en-DE"/>
+        </w:rPr>
+      </w:pPr>
+      <w:r>
+        <w:rPr>
+          <w:sz w:val="24"/>
+          <w:szCs w:val="24"/>
+        </w:rPr>
+        <w:t>SetVerticalFOV(float NewVerticalFOV):</w:t>
+      </w:r>
+    </w:p>
+    <w:p>
+      <w:pPr>
+        <w:pStyle w:val="ListParagraph"/>
+        <w:jc w:val="both"/>
+        <w:rPr>
+          <w:sz w:val="24"/>
+          <w:szCs w:val="24"/>
+          <w:lang w:val="en-US"/>
+        </w:rPr>
+      </w:pPr>
+      <w:r>
+        <w:rPr>
+          <w:sz w:val="24"/>
+          <w:szCs w:val="24"/>
+          <w:lang w:val="en-US"/>
         </w:rPr>
         <w:t>This function sets the vertical FOV of the Radar sensor.</w:t>
       </w:r>
@@ -12524,7 +12348,7 @@
         <w:rPr>
           <w:sz w:val="24"/>
           <w:szCs w:val="24"/>
-          <w:lang w:val="en-DE"/>
+          <w:lang w:val="en-US"/>
         </w:rPr>
       </w:pPr>
     </w:p>
@@ -12539,61 +12363,31 @@
         <w:rPr>
           <w:sz w:val="24"/>
           <w:szCs w:val="24"/>
-          <w:lang w:val="en-DE"/>
-        </w:rPr>
-      </w:pPr>
-      <w:proofErr w:type="spellStart"/>
-      <w:r>
-        <w:rPr>
-          <w:sz w:val="24"/>
-          <w:szCs w:val="24"/>
-          <w:lang w:val="en-DE"/>
-        </w:rPr>
-        <w:t>SetRange</w:t>
-      </w:r>
-      <w:proofErr w:type="spellEnd"/>
-      <w:r>
-        <w:rPr>
-          <w:sz w:val="24"/>
-          <w:szCs w:val="24"/>
-          <w:lang w:val="en-DE"/>
-        </w:rPr>
-        <w:t xml:space="preserve">(float </w:t>
-      </w:r>
-      <w:proofErr w:type="spellStart"/>
-      <w:r>
-        <w:rPr>
-          <w:sz w:val="24"/>
-          <w:szCs w:val="24"/>
-          <w:lang w:val="en-DE"/>
-        </w:rPr>
-        <w:t>NewRange</w:t>
-      </w:r>
-      <w:proofErr w:type="spellEnd"/>
-      <w:r>
-        <w:rPr>
-          <w:sz w:val="24"/>
-          <w:szCs w:val="24"/>
-          <w:lang w:val="en-DE"/>
-        </w:rPr>
-        <w:t>):</w:t>
-      </w:r>
-    </w:p>
-    <w:p>
-      <w:pPr>
-        <w:pStyle w:val="ListParagraph"/>
-        <w:jc w:val="both"/>
-        <w:rPr>
-          <w:sz w:val="24"/>
-          <w:szCs w:val="24"/>
-          <w:lang w:val="en-DE"/>
-        </w:rPr>
-      </w:pPr>
-      <w:r>
-        <w:rPr>
-          <w:sz w:val="24"/>
-          <w:szCs w:val="24"/>
-          <w:lang w:val="en-DE"/>
+        </w:rPr>
+      </w:pPr>
+      <w:r>
+        <w:rPr>
+          <w:sz w:val="24"/>
+          <w:szCs w:val="24"/>
+        </w:rPr>
+        <w:t>SetRange(float NewRange):</w:t>
+      </w:r>
+    </w:p>
+    <w:p>
+      <w:pPr>
+        <w:pStyle w:val="ListParagraph"/>
+        <w:jc w:val="both"/>
+        <w:rPr>
+          <w:sz w:val="24"/>
+          <w:szCs w:val="24"/>
+          <w:lang w:val="en-US"/>
+        </w:rPr>
+      </w:pPr>
+      <w:r>
+        <w:rPr>
+          <w:sz w:val="24"/>
+          <w:szCs w:val="24"/>
+          <w:lang w:val="en-US"/>
         </w:rPr>
         <w:t>This function sets the maximum detection range of the Radar sensor.</w:t>
       </w:r>
@@ -12605,7 +12399,7 @@
         <w:rPr>
           <w:sz w:val="24"/>
           <w:szCs w:val="24"/>
-          <w:lang w:val="en-DE"/>
+          <w:lang w:val="en-US"/>
         </w:rPr>
       </w:pPr>
     </w:p>
@@ -12620,61 +12414,31 @@
         <w:rPr>
           <w:sz w:val="24"/>
           <w:szCs w:val="24"/>
-          <w:lang w:val="en-DE"/>
-        </w:rPr>
-      </w:pPr>
-      <w:proofErr w:type="spellStart"/>
-      <w:r>
-        <w:rPr>
-          <w:sz w:val="24"/>
-          <w:szCs w:val="24"/>
-          <w:lang w:val="en-DE"/>
-        </w:rPr>
-        <w:t>SetPointsPerSecond</w:t>
-      </w:r>
-      <w:proofErr w:type="spellEnd"/>
-      <w:r>
-        <w:rPr>
-          <w:sz w:val="24"/>
-          <w:szCs w:val="24"/>
-          <w:lang w:val="en-DE"/>
-        </w:rPr>
-        <w:t xml:space="preserve">(int </w:t>
-      </w:r>
-      <w:proofErr w:type="spellStart"/>
-      <w:r>
-        <w:rPr>
-          <w:sz w:val="24"/>
-          <w:szCs w:val="24"/>
-          <w:lang w:val="en-DE"/>
-        </w:rPr>
-        <w:t>NewPointsPerSecond</w:t>
-      </w:r>
-      <w:proofErr w:type="spellEnd"/>
-      <w:r>
-        <w:rPr>
-          <w:sz w:val="24"/>
-          <w:szCs w:val="24"/>
-          <w:lang w:val="en-DE"/>
-        </w:rPr>
-        <w:t>):</w:t>
-      </w:r>
-    </w:p>
-    <w:p>
-      <w:pPr>
-        <w:pStyle w:val="ListParagraph"/>
-        <w:jc w:val="both"/>
-        <w:rPr>
-          <w:sz w:val="24"/>
-          <w:szCs w:val="24"/>
-          <w:lang w:val="en-DE"/>
-        </w:rPr>
-      </w:pPr>
-      <w:r>
-        <w:rPr>
-          <w:sz w:val="24"/>
-          <w:szCs w:val="24"/>
-          <w:lang w:val="en-DE"/>
+        </w:rPr>
+      </w:pPr>
+      <w:r>
+        <w:rPr>
+          <w:sz w:val="24"/>
+          <w:szCs w:val="24"/>
+        </w:rPr>
+        <w:t>SetPointsPerSecond(int NewPointsPerSecond):</w:t>
+      </w:r>
+    </w:p>
+    <w:p>
+      <w:pPr>
+        <w:pStyle w:val="ListParagraph"/>
+        <w:jc w:val="both"/>
+        <w:rPr>
+          <w:sz w:val="24"/>
+          <w:szCs w:val="24"/>
+          <w:lang w:val="en-US"/>
+        </w:rPr>
+      </w:pPr>
+      <w:r>
+        <w:rPr>
+          <w:sz w:val="24"/>
+          <w:szCs w:val="24"/>
+          <w:lang w:val="en-US"/>
         </w:rPr>
         <w:t>This function sets the number of radar points or rays emitted per second.</w:t>
       </w:r>
@@ -12686,7 +12450,7 @@
         <w:rPr>
           <w:sz w:val="24"/>
           <w:szCs w:val="24"/>
-          <w:lang w:val="en-DE"/>
+          <w:lang w:val="en-US"/>
         </w:rPr>
       </w:pPr>
     </w:p>
@@ -12701,84 +12465,72 @@
         <w:rPr>
           <w:sz w:val="24"/>
           <w:szCs w:val="24"/>
-          <w:lang w:val="en-DE"/>
-        </w:rPr>
-      </w:pPr>
+        </w:rPr>
+      </w:pPr>
+      <w:r>
+        <w:rPr>
+          <w:sz w:val="24"/>
+          <w:szCs w:val="24"/>
+        </w:rPr>
+        <w:t>BeginPlay():</w:t>
+      </w:r>
+    </w:p>
+    <w:p>
+      <w:pPr>
+        <w:pStyle w:val="ListParagraph"/>
+        <w:jc w:val="both"/>
+        <w:rPr>
+          <w:sz w:val="24"/>
+          <w:szCs w:val="24"/>
+          <w:lang w:val="en-US"/>
+        </w:rPr>
+      </w:pPr>
+      <w:r>
+        <w:rPr>
+          <w:sz w:val="24"/>
+          <w:szCs w:val="24"/>
+          <w:lang w:val="en-US"/>
+        </w:rPr>
+        <w:t>This function is called when the Radar sensor actor begins play.</w:t>
+      </w:r>
+      <w:r>
+        <w:rPr>
+          <w:sz w:val="24"/>
+          <w:szCs w:val="24"/>
+          <w:lang w:val="en-US"/>
+        </w:rPr>
+        <w:t xml:space="preserve"> </w:t>
+      </w:r>
+      <w:r>
+        <w:rPr>
+          <w:sz w:val="24"/>
+          <w:szCs w:val="24"/>
+          <w:lang w:val="en-US"/>
+        </w:rPr>
+        <w:t xml:space="preserve">It initializes the </w:t>
+      </w:r>
+      <w:r>
+        <w:rPr>
+          <w:sz w:val="24"/>
+          <w:szCs w:val="24"/>
+          <w:lang w:val="en-US"/>
+        </w:rPr>
+        <w:t>‘</w:t>
+      </w:r>
       <w:proofErr w:type="spellStart"/>
       <w:r>
         <w:rPr>
           <w:sz w:val="24"/>
           <w:szCs w:val="24"/>
-          <w:lang w:val="en-DE"/>
-        </w:rPr>
-        <w:t>BeginPlay</w:t>
+          <w:lang w:val="en-US"/>
+        </w:rPr>
+        <w:t>PrevLocation</w:t>
       </w:r>
       <w:proofErr w:type="spellEnd"/>
       <w:r>
         <w:rPr>
           <w:sz w:val="24"/>
           <w:szCs w:val="24"/>
-          <w:lang w:val="en-DE"/>
-        </w:rPr>
-        <w:t>():</w:t>
-      </w:r>
-    </w:p>
-    <w:p>
-      <w:pPr>
-        <w:pStyle w:val="ListParagraph"/>
-        <w:jc w:val="both"/>
-        <w:rPr>
-          <w:sz w:val="24"/>
-          <w:szCs w:val="24"/>
-          <w:lang w:val="en-DE"/>
-        </w:rPr>
-      </w:pPr>
-      <w:r>
-        <w:rPr>
-          <w:sz w:val="24"/>
-          <w:szCs w:val="24"/>
-          <w:lang w:val="en-DE"/>
-        </w:rPr>
-        <w:t>This function is called when the Radar sensor actor begins play.</w:t>
-      </w:r>
-      <w:r>
-        <w:rPr>
-          <w:sz w:val="24"/>
-          <w:szCs w:val="24"/>
-          <w:lang w:val="en-US"/>
-        </w:rPr>
-        <w:t xml:space="preserve"> </w:t>
-      </w:r>
-      <w:r>
-        <w:rPr>
-          <w:sz w:val="24"/>
-          <w:szCs w:val="24"/>
-          <w:lang w:val="en-DE"/>
-        </w:rPr>
-        <w:t xml:space="preserve">It initializes the </w:t>
-      </w:r>
-      <w:r>
-        <w:rPr>
-          <w:sz w:val="24"/>
-          <w:szCs w:val="24"/>
-          <w:lang w:val="en-US"/>
-        </w:rPr>
-        <w:t>‘</w:t>
-      </w:r>
-      <w:proofErr w:type="spellStart"/>
-      <w:r>
-        <w:rPr>
-          <w:sz w:val="24"/>
-          <w:szCs w:val="24"/>
-          <w:lang w:val="en-DE"/>
-        </w:rPr>
-        <w:t>PrevLocation</w:t>
-      </w:r>
-      <w:proofErr w:type="spellEnd"/>
-      <w:r>
-        <w:rPr>
-          <w:sz w:val="24"/>
-          <w:szCs w:val="24"/>
           <w:lang w:val="en-US"/>
         </w:rPr>
         <w:t>’</w:t>
@@ -12787,7 +12539,7 @@
         <w:rPr>
           <w:sz w:val="24"/>
           <w:szCs w:val="24"/>
-          <w:lang w:val="en-DE"/>
+          <w:lang w:val="en-US"/>
         </w:rPr>
         <w:t xml:space="preserve"> member variable with the initial location of the actor.</w:t>
       </w:r>
@@ -12799,7 +12551,7 @@
         <w:rPr>
           <w:sz w:val="24"/>
           <w:szCs w:val="24"/>
-          <w:lang w:val="en-DE"/>
+          <w:lang w:val="en-US"/>
         </w:rPr>
       </w:pPr>
     </w:p>
@@ -12814,26 +12566,14 @@
         <w:rPr>
           <w:sz w:val="24"/>
           <w:szCs w:val="24"/>
-          <w:lang w:val="en-DE"/>
-        </w:rPr>
-      </w:pPr>
-      <w:proofErr w:type="spellStart"/>
-      <w:r>
-        <w:rPr>
-          <w:sz w:val="24"/>
-          <w:szCs w:val="24"/>
-          <w:lang w:val="en-DE"/>
-        </w:rPr>
-        <w:t>PostPhysTick</w:t>
-      </w:r>
-      <w:proofErr w:type="spellEnd"/>
-      <w:r>
-        <w:rPr>
-          <w:sz w:val="24"/>
-          <w:szCs w:val="24"/>
-          <w:lang w:val="en-DE"/>
-        </w:rPr>
-        <w:t>()</w:t>
+        </w:rPr>
+      </w:pPr>
+      <w:r>
+        <w:rPr>
+          <w:sz w:val="24"/>
+          <w:szCs w:val="24"/>
+        </w:rPr>
+        <w:t>PostPhysTick()</w:t>
       </w:r>
       <w:r>
         <w:rPr>
@@ -13057,51 +12797,22 @@
           <w:lang w:val="en-US"/>
         </w:rPr>
       </w:pPr>
-      <w:proofErr w:type="spellStart"/>
-      <w:r>
-        <w:rPr>
-          <w:sz w:val="24"/>
-          <w:szCs w:val="24"/>
-          <w:lang w:val="en-DE"/>
-        </w:rPr>
-        <w:t>CalculateCurrentVelocity</w:t>
-      </w:r>
-      <w:proofErr w:type="spellEnd"/>
-      <w:r>
-        <w:rPr>
-          <w:sz w:val="24"/>
-          <w:szCs w:val="24"/>
-          <w:lang w:val="en-DE"/>
-        </w:rPr>
-        <w:t xml:space="preserve">(const float </w:t>
-      </w:r>
-      <w:proofErr w:type="spellStart"/>
-      <w:r>
-        <w:rPr>
-          <w:sz w:val="24"/>
-          <w:szCs w:val="24"/>
-          <w:lang w:val="en-DE"/>
-        </w:rPr>
-        <w:t>DeltaTime</w:t>
-      </w:r>
-      <w:proofErr w:type="spellEnd"/>
-      <w:r>
-        <w:rPr>
-          <w:sz w:val="24"/>
-          <w:szCs w:val="24"/>
-          <w:lang w:val="en-DE"/>
-        </w:rPr>
-        <w:t>):</w:t>
-      </w:r>
-    </w:p>
-    <w:p>
-      <w:pPr>
-        <w:pStyle w:val="ListParagraph"/>
-        <w:jc w:val="both"/>
-        <w:rPr>
-          <w:sz w:val="24"/>
-          <w:szCs w:val="24"/>
-          <w:lang w:val="en-DE"/>
+      <w:r>
+        <w:rPr>
+          <w:sz w:val="24"/>
+          <w:szCs w:val="24"/>
+        </w:rPr>
+        <w:t>CalculateCurrentVelocity(const float DeltaTime):</w:t>
+      </w:r>
+    </w:p>
+    <w:p>
+      <w:pPr>
+        <w:pStyle w:val="ListParagraph"/>
+        <w:jc w:val="both"/>
+        <w:rPr>
+          <w:sz w:val="24"/>
+          <w:szCs w:val="24"/>
+          <w:lang w:val="en-US"/>
         </w:rPr>
       </w:pPr>
       <w:r>
@@ -13116,7 +12827,7 @@
         <w:rPr>
           <w:sz w:val="24"/>
           <w:szCs w:val="24"/>
-          <w:lang w:val="en-DE"/>
+          <w:lang w:val="en-US"/>
         </w:rPr>
         <w:t>function calculates the current velocity of the Radar sensor based on its location changes.</w:t>
       </w:r>
@@ -13132,7 +12843,7 @@
         <w:rPr>
           <w:sz w:val="24"/>
           <w:szCs w:val="24"/>
-          <w:lang w:val="en-DE"/>
+          <w:lang w:val="en-US"/>
         </w:rPr>
         <w:t>It uses the previous and current location of the sensor to estimate the velocity.</w:t>
       </w:r>
@@ -13144,7 +12855,7 @@
         <w:rPr>
           <w:sz w:val="24"/>
           <w:szCs w:val="24"/>
-          <w:lang w:val="en-DE"/>
+          <w:lang w:val="en-US"/>
         </w:rPr>
       </w:pPr>
     </w:p>
@@ -13162,41 +12873,12 @@
           <w:lang w:val="en-US"/>
         </w:rPr>
       </w:pPr>
-      <w:proofErr w:type="spellStart"/>
-      <w:r>
-        <w:rPr>
-          <w:sz w:val="24"/>
-          <w:szCs w:val="24"/>
-          <w:lang w:val="en-DE"/>
-        </w:rPr>
-        <w:t>SendLineTraces</w:t>
-      </w:r>
-      <w:proofErr w:type="spellEnd"/>
-      <w:r>
-        <w:rPr>
-          <w:sz w:val="24"/>
-          <w:szCs w:val="24"/>
-          <w:lang w:val="en-DE"/>
-        </w:rPr>
-        <w:t xml:space="preserve">(float </w:t>
-      </w:r>
-      <w:proofErr w:type="spellStart"/>
-      <w:r>
-        <w:rPr>
-          <w:sz w:val="24"/>
-          <w:szCs w:val="24"/>
-          <w:lang w:val="en-DE"/>
-        </w:rPr>
-        <w:t>DeltaTime</w:t>
-      </w:r>
-      <w:proofErr w:type="spellEnd"/>
-      <w:r>
-        <w:rPr>
-          <w:sz w:val="24"/>
-          <w:szCs w:val="24"/>
-          <w:lang w:val="en-DE"/>
-        </w:rPr>
-        <w:t>):</w:t>
+      <w:r>
+        <w:rPr>
+          <w:sz w:val="24"/>
+          <w:szCs w:val="24"/>
+        </w:rPr>
+        <w:t>SendLineTraces(float DeltaTime):</w:t>
       </w:r>
     </w:p>
     <w:p>
@@ -13261,7 +12943,15 @@
           <w:szCs w:val="24"/>
           <w:lang w:val="en-US"/>
         </w:rPr>
-        <w:t xml:space="preserve"> detections for this period of time</w:t>
+        <w:t xml:space="preserve"> detections for this </w:t>
+      </w:r>
+      <w:r>
+        <w:rPr>
+          <w:sz w:val="24"/>
+          <w:szCs w:val="24"/>
+          <w:lang w:val="en-US"/>
+        </w:rPr>
+        <w:t>period</w:t>
       </w:r>
       <w:r>
         <w:rPr>
@@ -13300,7 +12990,39 @@
           <w:szCs w:val="24"/>
           <w:lang w:val="en-US"/>
         </w:rPr>
-        <w:t xml:space="preserve">user, i.e. horizontal and vertical field of view(FOV) </w:t>
+        <w:t xml:space="preserve">user, </w:t>
+      </w:r>
+      <w:r>
+        <w:rPr>
+          <w:sz w:val="24"/>
+          <w:szCs w:val="24"/>
+          <w:lang w:val="en-US"/>
+        </w:rPr>
+        <w:t>i.e.,</w:t>
+      </w:r>
+      <w:r>
+        <w:rPr>
+          <w:sz w:val="24"/>
+          <w:szCs w:val="24"/>
+          <w:lang w:val="en-US"/>
+        </w:rPr>
+        <w:t xml:space="preserve"> horizontal and vertical field of </w:t>
+      </w:r>
+      <w:r>
+        <w:rPr>
+          <w:sz w:val="24"/>
+          <w:szCs w:val="24"/>
+          <w:lang w:val="en-US"/>
+        </w:rPr>
+        <w:t>view (</w:t>
+      </w:r>
+      <w:r>
+        <w:rPr>
+          <w:sz w:val="24"/>
+          <w:szCs w:val="24"/>
+          <w:lang w:val="en-US"/>
+        </w:rPr>
+        <w:t xml:space="preserve">FOV) </w:t>
       </w:r>
       <w:r>
         <w:rPr>
@@ -13357,7 +13079,15 @@
           <w:szCs w:val="24"/>
           <w:lang w:val="en-US"/>
         </w:rPr>
-        <w:t>points per second and then converting it to an integer</w:t>
+        <w:t xml:space="preserve">points per second and then converting it to an </w:t>
+      </w:r>
+      <w:r>
+        <w:rPr>
+          <w:sz w:val="24"/>
+          <w:szCs w:val="24"/>
+          <w:lang w:val="en-US"/>
+        </w:rPr>
+        <w:t>integer.</w:t>
       </w:r>
     </w:p>
     <w:p>
@@ -13388,7 +13118,23 @@
           <w:szCs w:val="24"/>
           <w:lang w:val="en-US"/>
         </w:rPr>
-        <w:t>. Read access is locked for the physics scene.</w:t>
+        <w:t xml:space="preserve">. Read access is locked </w:t>
+      </w:r>
+      <w:r>
+        <w:rPr>
+          <w:sz w:val="24"/>
+          <w:szCs w:val="24"/>
+          <w:lang w:val="en-US"/>
+        </w:rPr>
+        <w:t>in</w:t>
+      </w:r>
+      <w:r>
+        <w:rPr>
+          <w:sz w:val="24"/>
+          <w:szCs w:val="24"/>
+          <w:lang w:val="en-US"/>
+        </w:rPr>
+        <w:t xml:space="preserve"> the physics scene.</w:t>
       </w:r>
     </w:p>
     <w:p>
@@ -13411,7 +13157,23 @@
           <w:szCs w:val="24"/>
           <w:lang w:val="en-US"/>
         </w:rPr>
-        <w:t>A parallel loop is run for all the rays that have to be traced.</w:t>
+        <w:t xml:space="preserve">A parallel loop is run for all the rays that </w:t>
+      </w:r>
+      <w:r>
+        <w:rPr>
+          <w:sz w:val="24"/>
+          <w:szCs w:val="24"/>
+          <w:lang w:val="en-US"/>
+        </w:rPr>
+        <w:t>must</w:t>
+      </w:r>
+      <w:r>
+        <w:rPr>
+          <w:sz w:val="24"/>
+          <w:szCs w:val="24"/>
+          <w:lang w:val="en-US"/>
+        </w:rPr>
+        <w:t xml:space="preserve"> be traced.</w:t>
       </w:r>
     </w:p>
     <w:p>
@@ -13618,26 +13380,14 @@
         <w:rPr>
           <w:sz w:val="24"/>
           <w:szCs w:val="24"/>
-          <w:lang w:val="en-DE"/>
-        </w:rPr>
-      </w:pPr>
-      <w:proofErr w:type="spellStart"/>
-      <w:r>
-        <w:rPr>
-          <w:sz w:val="24"/>
-          <w:szCs w:val="24"/>
-          <w:lang w:val="en-DE"/>
-        </w:rPr>
-        <w:t>CalculateRelativeVelocity</w:t>
-      </w:r>
-      <w:proofErr w:type="spellEnd"/>
-      <w:r>
-        <w:rPr>
-          <w:sz w:val="24"/>
-          <w:szCs w:val="24"/>
-          <w:lang w:val="en-DE"/>
-        </w:rPr>
-        <w:t>():</w:t>
+        </w:rPr>
+      </w:pPr>
+      <w:r>
+        <w:rPr>
+          <w:sz w:val="24"/>
+          <w:szCs w:val="24"/>
+        </w:rPr>
+        <w:t>CalculateRelativeVelocity():</w:t>
       </w:r>
     </w:p>
     <w:p>
@@ -13731,6 +13481,550 @@
     <w:p>
       <w:pPr>
         <w:pStyle w:val="ListParagraph"/>
+        <w:jc w:val="both"/>
+        <w:rPr>
+          <w:sz w:val="24"/>
+          <w:szCs w:val="24"/>
+          <w:lang w:val="en-US"/>
+        </w:rPr>
+      </w:pPr>
+    </w:p>
+    <w:p>
+      <w:pPr>
+        <w:pStyle w:val="ListParagraph"/>
+        <w:numPr>
+          <w:ilvl w:val="0"/>
+          <w:numId w:val="2"/>
+        </w:numPr>
+        <w:jc w:val="both"/>
+        <w:rPr>
+          <w:sz w:val="24"/>
+          <w:szCs w:val="24"/>
+          <w:lang w:val="en-US"/>
+        </w:rPr>
+      </w:pPr>
+      <w:proofErr w:type="spellStart"/>
+      <w:r>
+        <w:rPr>
+          <w:sz w:val="24"/>
+          <w:szCs w:val="24"/>
+          <w:lang w:val="en-US"/>
+        </w:rPr>
+        <w:t>DBScan</w:t>
+      </w:r>
+      <w:proofErr w:type="spellEnd"/>
+    </w:p>
+    <w:p>
+      <w:pPr>
+        <w:pStyle w:val="ListParagraph"/>
+        <w:numPr>
+          <w:ilvl w:val="1"/>
+          <w:numId w:val="2"/>
+        </w:numPr>
+        <w:jc w:val="both"/>
+        <w:rPr>
+          <w:sz w:val="24"/>
+          <w:szCs w:val="24"/>
+          <w:lang w:val="en-US"/>
+        </w:rPr>
+      </w:pPr>
+      <w:r>
+        <w:rPr>
+          <w:sz w:val="24"/>
+          <w:szCs w:val="24"/>
+          <w:lang w:val="en-US"/>
+        </w:rPr>
+        <w:t>Parameters of DBSCAN</w:t>
+      </w:r>
+    </w:p>
+    <w:p>
+      <w:pPr>
+        <w:pStyle w:val="ListParagraph"/>
+        <w:numPr>
+          <w:ilvl w:val="0"/>
+          <w:numId w:val="43"/>
+        </w:numPr>
+        <w:jc w:val="both"/>
+        <w:rPr>
+          <w:sz w:val="24"/>
+          <w:szCs w:val="24"/>
+          <w:lang w:val="en-US"/>
+        </w:rPr>
+      </w:pPr>
+      <w:r>
+        <w:rPr>
+          <w:sz w:val="24"/>
+          <w:szCs w:val="24"/>
+          <w:lang w:val="en-US"/>
+        </w:rPr>
+        <w:lastRenderedPageBreak/>
+        <w:t>Epsilon: Epsilon is the radius of the circle which needs to be created across each data point to check the density of the cluster.</w:t>
+      </w:r>
+    </w:p>
+    <w:p>
+      <w:pPr>
+        <w:pStyle w:val="ListParagraph"/>
+        <w:numPr>
+          <w:ilvl w:val="0"/>
+          <w:numId w:val="43"/>
+        </w:numPr>
+        <w:jc w:val="both"/>
+        <w:rPr>
+          <w:sz w:val="24"/>
+          <w:szCs w:val="24"/>
+          <w:lang w:val="en-US"/>
+        </w:rPr>
+      </w:pPr>
+      <w:r>
+        <w:rPr>
+          <w:i/>
+          <w:iCs/>
+          <w:sz w:val="24"/>
+          <w:szCs w:val="24"/>
+          <w:lang w:val="en-US"/>
+        </w:rPr>
+        <w:t>minPoints</w:t>
+      </w:r>
+      <w:r>
+        <w:rPr>
+          <w:sz w:val="24"/>
+          <w:szCs w:val="24"/>
+          <w:lang w:val="en-US"/>
+        </w:rPr>
+        <w:t>: It is the minimum number of data points that needs to be contained in a data points circle for it to be classified as a core point.</w:t>
+      </w:r>
+    </w:p>
+    <w:p>
+      <w:pPr>
+        <w:pStyle w:val="ListParagraph"/>
+        <w:numPr>
+          <w:ilvl w:val="1"/>
+          <w:numId w:val="2"/>
+        </w:numPr>
+        <w:jc w:val="both"/>
+        <w:rPr>
+          <w:sz w:val="24"/>
+          <w:szCs w:val="24"/>
+          <w:lang w:val="en-US"/>
+        </w:rPr>
+      </w:pPr>
+      <w:r>
+        <w:rPr>
+          <w:sz w:val="24"/>
+          <w:szCs w:val="24"/>
+          <w:lang w:val="en-US"/>
+        </w:rPr>
+        <w:t>Types of points</w:t>
+      </w:r>
+    </w:p>
+    <w:p>
+      <w:pPr>
+        <w:pStyle w:val="ListParagraph"/>
+        <w:jc w:val="both"/>
+        <w:rPr>
+          <w:sz w:val="24"/>
+          <w:szCs w:val="24"/>
+          <w:lang w:val="en-US"/>
+        </w:rPr>
+      </w:pPr>
+      <w:proofErr w:type="spellStart"/>
+      <w:r>
+        <w:rPr>
+          <w:sz w:val="24"/>
+          <w:szCs w:val="24"/>
+          <w:lang w:val="en-US"/>
+        </w:rPr>
+        <w:t>DBScan</w:t>
+      </w:r>
+      <w:proofErr w:type="spellEnd"/>
+      <w:r>
+        <w:rPr>
+          <w:sz w:val="24"/>
+          <w:szCs w:val="24"/>
+          <w:lang w:val="en-US"/>
+        </w:rPr>
+        <w:t xml:space="preserve"> works by creating a circle of length </w:t>
+      </w:r>
+      <w:proofErr w:type="spellStart"/>
+      <w:r>
+        <w:rPr>
+          <w:sz w:val="24"/>
+          <w:szCs w:val="24"/>
+          <w:lang w:val="en-US"/>
+        </w:rPr>
+        <w:t>Epsillon</w:t>
+      </w:r>
+      <w:proofErr w:type="spellEnd"/>
+      <w:r>
+        <w:rPr>
+          <w:sz w:val="24"/>
+          <w:szCs w:val="24"/>
+          <w:lang w:val="en-US"/>
+        </w:rPr>
+        <w:t xml:space="preserve"> radius around every data point and classifying them into core points border points and noise. </w:t>
+      </w:r>
+    </w:p>
+    <w:p>
+      <w:pPr>
+        <w:pStyle w:val="ListParagraph"/>
+        <w:numPr>
+          <w:ilvl w:val="0"/>
+          <w:numId w:val="44"/>
+        </w:numPr>
+        <w:jc w:val="both"/>
+        <w:rPr>
+          <w:sz w:val="24"/>
+          <w:szCs w:val="24"/>
+          <w:lang w:val="en-US"/>
+        </w:rPr>
+      </w:pPr>
+      <w:r>
+        <w:rPr>
+          <w:sz w:val="24"/>
+          <w:szCs w:val="24"/>
+          <w:lang w:val="en-US"/>
+        </w:rPr>
+        <w:t xml:space="preserve">Core Points: </w:t>
+      </w:r>
+      <w:r>
+        <w:rPr>
+          <w:sz w:val="24"/>
+          <w:szCs w:val="24"/>
+          <w:lang w:val="en-US"/>
+        </w:rPr>
+        <w:t xml:space="preserve">A data point is classified as a core point if it has the number of data points as specified by parameters </w:t>
+      </w:r>
+      <w:proofErr w:type="spellStart"/>
+      <w:r>
+        <w:rPr>
+          <w:i/>
+          <w:iCs/>
+          <w:sz w:val="24"/>
+          <w:szCs w:val="24"/>
+          <w:lang w:val="en-US"/>
+        </w:rPr>
+        <w:t>Minpts</w:t>
+      </w:r>
+      <w:proofErr w:type="spellEnd"/>
+      <w:r>
+        <w:rPr>
+          <w:sz w:val="24"/>
+          <w:szCs w:val="24"/>
+          <w:lang w:val="en-US"/>
+        </w:rPr>
+        <w:t xml:space="preserve"> inside the radius </w:t>
+      </w:r>
+      <w:proofErr w:type="spellStart"/>
+      <w:r>
+        <w:rPr>
+          <w:sz w:val="24"/>
+          <w:szCs w:val="24"/>
+          <w:lang w:val="en-US"/>
+        </w:rPr>
+        <w:t>Epsillon</w:t>
+      </w:r>
+      <w:proofErr w:type="spellEnd"/>
+      <w:r>
+        <w:rPr>
+          <w:sz w:val="24"/>
+          <w:szCs w:val="24"/>
+          <w:lang w:val="en-US"/>
+        </w:rPr>
+        <w:t>.</w:t>
+      </w:r>
+    </w:p>
+    <w:p>
+      <w:pPr>
+        <w:pStyle w:val="ListParagraph"/>
+        <w:numPr>
+          <w:ilvl w:val="0"/>
+          <w:numId w:val="44"/>
+        </w:numPr>
+        <w:jc w:val="both"/>
+        <w:rPr>
+          <w:sz w:val="24"/>
+          <w:szCs w:val="24"/>
+          <w:lang w:val="en-US"/>
+        </w:rPr>
+      </w:pPr>
+      <w:r>
+        <w:rPr>
+          <w:sz w:val="24"/>
+          <w:szCs w:val="24"/>
+          <w:lang w:val="en-US"/>
+        </w:rPr>
+        <w:t xml:space="preserve">Border Points: If a data point has points less than the </w:t>
+      </w:r>
+      <w:proofErr w:type="spellStart"/>
+      <w:r>
+        <w:rPr>
+          <w:sz w:val="24"/>
+          <w:szCs w:val="24"/>
+          <w:lang w:val="en-US"/>
+        </w:rPr>
+        <w:t>minPoints</w:t>
+      </w:r>
+      <w:proofErr w:type="spellEnd"/>
+      <w:r>
+        <w:rPr>
+          <w:sz w:val="24"/>
+          <w:szCs w:val="24"/>
+          <w:lang w:val="en-US"/>
+        </w:rPr>
+        <w:t xml:space="preserve"> inside the radius </w:t>
+      </w:r>
+      <w:proofErr w:type="spellStart"/>
+      <w:r>
+        <w:rPr>
+          <w:sz w:val="24"/>
+          <w:szCs w:val="24"/>
+          <w:lang w:val="en-US"/>
+        </w:rPr>
+        <w:t>Epsillon</w:t>
+      </w:r>
+      <w:proofErr w:type="spellEnd"/>
+      <w:r>
+        <w:rPr>
+          <w:sz w:val="24"/>
+          <w:szCs w:val="24"/>
+          <w:lang w:val="en-US"/>
+        </w:rPr>
+        <w:t xml:space="preserve"> then its is classified as a border point.</w:t>
+      </w:r>
+    </w:p>
+    <w:p>
+      <w:pPr>
+        <w:pStyle w:val="ListParagraph"/>
+        <w:numPr>
+          <w:ilvl w:val="0"/>
+          <w:numId w:val="44"/>
+        </w:numPr>
+        <w:jc w:val="both"/>
+        <w:rPr>
+          <w:sz w:val="24"/>
+          <w:szCs w:val="24"/>
+          <w:lang w:val="en-US"/>
+        </w:rPr>
+      </w:pPr>
+      <w:r>
+        <w:rPr>
+          <w:sz w:val="24"/>
+          <w:szCs w:val="24"/>
+          <w:lang w:val="en-US"/>
+        </w:rPr>
+        <w:t xml:space="preserve">Noise: If a data point is not in the </w:t>
+      </w:r>
+      <w:proofErr w:type="spellStart"/>
+      <w:r>
+        <w:rPr>
+          <w:sz w:val="24"/>
+          <w:szCs w:val="24"/>
+          <w:lang w:val="en-US"/>
+        </w:rPr>
+        <w:t>Epsillon</w:t>
+      </w:r>
+      <w:proofErr w:type="spellEnd"/>
+      <w:r>
+        <w:rPr>
+          <w:sz w:val="24"/>
+          <w:szCs w:val="24"/>
+          <w:lang w:val="en-US"/>
+        </w:rPr>
+        <w:t xml:space="preserve"> radius of any other point or has no points other than itself inside its neighborhood it is considered as Noise. </w:t>
+      </w:r>
+    </w:p>
+    <w:p>
+      <w:pPr>
+        <w:pStyle w:val="ListParagraph"/>
+        <w:ind w:left="1440"/>
+        <w:jc w:val="both"/>
+        <w:rPr>
+          <w:sz w:val="24"/>
+          <w:szCs w:val="24"/>
+          <w:lang w:val="en-US"/>
+        </w:rPr>
+      </w:pPr>
+    </w:p>
+    <w:p>
+      <w:pPr>
+        <w:pStyle w:val="ListParagraph"/>
+        <w:ind w:left="1440"/>
+        <w:jc w:val="both"/>
+        <w:rPr>
+          <w:sz w:val="24"/>
+          <w:szCs w:val="24"/>
+          <w:lang w:val="en-US"/>
+        </w:rPr>
+      </w:pPr>
+    </w:p>
+    <w:p>
+      <w:pPr>
+        <w:pStyle w:val="ListParagraph"/>
+        <w:ind w:left="1440"/>
+        <w:jc w:val="both"/>
+        <w:rPr>
+          <w:sz w:val="24"/>
+          <w:szCs w:val="24"/>
+          <w:lang w:val="en-US"/>
+        </w:rPr>
+      </w:pPr>
+      <w:r>
+        <w:rPr>
+          <w:sz w:val="24"/>
+          <w:szCs w:val="24"/>
+          <w:lang w:val="en-US"/>
+        </w:rPr>
+        <w:t xml:space="preserve">As shown in the figure above, we have considered </w:t>
+      </w:r>
+    </w:p>
+    <w:p>
+      <w:pPr>
+        <w:pStyle w:val="ListParagraph"/>
+        <w:numPr>
+          <w:ilvl w:val="1"/>
+          <w:numId w:val="2"/>
+        </w:numPr>
+        <w:jc w:val="both"/>
+        <w:rPr>
+          <w:sz w:val="24"/>
+          <w:szCs w:val="24"/>
+          <w:lang w:val="en-US"/>
+        </w:rPr>
+      </w:pPr>
+      <w:r>
+        <w:rPr>
+          <w:sz w:val="24"/>
+          <w:szCs w:val="24"/>
+          <w:lang w:val="en-US"/>
+        </w:rPr>
+        <w:t>Reachability and Connectivity</w:t>
+      </w:r>
+    </w:p>
+    <w:p>
+      <w:pPr>
+        <w:pStyle w:val="ListParagraph"/>
+        <w:jc w:val="both"/>
+        <w:rPr>
+          <w:sz w:val="24"/>
+          <w:szCs w:val="24"/>
+          <w:lang w:val="en-US"/>
+        </w:rPr>
+      </w:pPr>
+      <w:r>
+        <w:rPr>
+          <w:sz w:val="24"/>
+          <w:szCs w:val="24"/>
+          <w:lang w:val="en-US"/>
+        </w:rPr>
+        <w:t>If a data point is reachable from another data point directly or indirectly, it</w:t>
+      </w:r>
+      <w:r>
+        <w:rPr>
+          <w:sz w:val="24"/>
+          <w:szCs w:val="24"/>
+          <w:lang w:val="en-US"/>
+        </w:rPr>
+        <w:t>’</w:t>
+      </w:r>
+      <w:r>
+        <w:rPr>
+          <w:sz w:val="24"/>
+          <w:szCs w:val="24"/>
+          <w:lang w:val="en-US"/>
+        </w:rPr>
+        <w:t xml:space="preserve">s called reachability. Whereas connectivity defines if two data points belong to the same cluster or not. </w:t>
+      </w:r>
+      <w:r>
+        <w:rPr>
+          <w:sz w:val="24"/>
+          <w:szCs w:val="24"/>
+          <w:lang w:val="en-US"/>
+        </w:rPr>
+        <w:t>[]</w:t>
+      </w:r>
+    </w:p>
+    <w:p>
+      <w:pPr>
+        <w:pStyle w:val="ListParagraph"/>
+        <w:numPr>
+          <w:ilvl w:val="0"/>
+          <w:numId w:val="42"/>
+        </w:numPr>
+        <w:jc w:val="both"/>
+        <w:rPr>
+          <w:sz w:val="24"/>
+          <w:szCs w:val="24"/>
+          <w:lang w:val="en-US"/>
+        </w:rPr>
+      </w:pPr>
+      <w:r>
+        <w:rPr>
+          <w:sz w:val="24"/>
+          <w:szCs w:val="24"/>
+          <w:lang w:val="en-US"/>
+        </w:rPr>
+        <w:t>Direct Density Reachable: A point is said to be Direct Density Reachable if it falls within the neighborhood of a core point.</w:t>
+      </w:r>
+    </w:p>
+    <w:p>
+      <w:pPr>
+        <w:pStyle w:val="ListParagraph"/>
+        <w:numPr>
+          <w:ilvl w:val="0"/>
+          <w:numId w:val="42"/>
+        </w:numPr>
+        <w:jc w:val="both"/>
+        <w:rPr>
+          <w:sz w:val="24"/>
+          <w:szCs w:val="24"/>
+          <w:lang w:val="en-US"/>
+        </w:rPr>
+      </w:pPr>
+      <w:r>
+        <w:rPr>
+          <w:sz w:val="24"/>
+          <w:szCs w:val="24"/>
+          <w:lang w:val="en-US"/>
+        </w:rPr>
+        <w:t xml:space="preserve">Density Reachable: If a point is connected to another point through a series of core points, its is said to be Density Reachable. </w:t>
+      </w:r>
+    </w:p>
+    <w:p>
+      <w:pPr>
+        <w:pStyle w:val="ListParagraph"/>
+        <w:numPr>
+          <w:ilvl w:val="0"/>
+          <w:numId w:val="42"/>
+        </w:numPr>
+        <w:jc w:val="both"/>
+        <w:rPr>
+          <w:sz w:val="24"/>
+          <w:szCs w:val="24"/>
+          <w:lang w:val="en-US"/>
+        </w:rPr>
+      </w:pPr>
+      <w:r>
+        <w:rPr>
+          <w:sz w:val="24"/>
+          <w:szCs w:val="24"/>
+          <w:lang w:val="en-US"/>
+        </w:rPr>
+        <w:t xml:space="preserve">Density Connected: If there is a core point which is density reachable from both points, then they are said to be Density Connected. It shows a symmetric relationship that demonstrates connectivity between 2 data points in a cluster. </w:t>
+      </w:r>
+    </w:p>
+    <w:p>
+      <w:pPr>
+        <w:jc w:val="both"/>
+        <w:rPr>
+          <w:sz w:val="24"/>
+          <w:szCs w:val="24"/>
+          <w:lang w:val="en-US"/>
+        </w:rPr>
+      </w:pPr>
+    </w:p>
+    <w:p>
+      <w:pPr>
+        <w:ind w:left="720"/>
         <w:jc w:val="both"/>
         <w:rPr>
           <w:sz w:val="24"/>
@@ -16479,6 +16773,119 @@
     </w:lvl>
   </w:abstractNum>
   <w:abstractNum w:abstractNumId="28" w15:restartNumberingAfterBreak="0">
+    <w:nsid w:val="5CE17925"/>
+    <w:multiLevelType w:val="hybridMultilevel"/>
+    <w:tmpl w:val="98F09FFE"/>
+    <w:lvl w:ilvl="0" w:tplc="04070001">
+      <w:start w:val="1"/>
+      <w:numFmt w:val="bullet"/>
+      <w:lvlText w:val=""/>
+      <w:lvlJc w:val="left"/>
+      <w:pPr>
+        <w:ind w:left="1080" w:hanging="360"/>
+      </w:pPr>
+      <w:rPr>
+        <w:rFonts w:ascii="Symbol" w:hAnsi="Symbol" w:hint="default"/>
+      </w:rPr>
+    </w:lvl>
+    <w:lvl w:ilvl="1" w:tplc="04070003" w:tentative="1">
+      <w:start w:val="1"/>
+      <w:numFmt w:val="bullet"/>
+      <w:lvlText w:val="o"/>
+      <w:lvlJc w:val="left"/>
+      <w:pPr>
+        <w:ind w:left="1800" w:hanging="360"/>
+      </w:pPr>
+      <w:rPr>
+        <w:rFonts w:ascii="Courier New" w:hAnsi="Courier New" w:cs="Courier New" w:hint="default"/>
+      </w:rPr>
+    </w:lvl>
+    <w:lvl w:ilvl="2" w:tplc="04070005" w:tentative="1">
+      <w:start w:val="1"/>
+      <w:numFmt w:val="bullet"/>
+      <w:lvlText w:val=""/>
+      <w:lvlJc w:val="left"/>
+      <w:pPr>
+        <w:ind w:left="2520" w:hanging="360"/>
+      </w:pPr>
+      <w:rPr>
+        <w:rFonts w:ascii="Wingdings" w:hAnsi="Wingdings" w:hint="default"/>
+      </w:rPr>
+    </w:lvl>
+    <w:lvl w:ilvl="3" w:tplc="04070001" w:tentative="1">
+      <w:start w:val="1"/>
+      <w:numFmt w:val="bullet"/>
+      <w:lvlText w:val=""/>
+      <w:lvlJc w:val="left"/>
+      <w:pPr>
+        <w:ind w:left="3240" w:hanging="360"/>
+      </w:pPr>
+      <w:rPr>
+        <w:rFonts w:ascii="Symbol" w:hAnsi="Symbol" w:hint="default"/>
+      </w:rPr>
+    </w:lvl>
+    <w:lvl w:ilvl="4" w:tplc="04070003" w:tentative="1">
+      <w:start w:val="1"/>
+      <w:numFmt w:val="bullet"/>
+      <w:lvlText w:val="o"/>
+      <w:lvlJc w:val="left"/>
+      <w:pPr>
+        <w:ind w:left="3960" w:hanging="360"/>
+      </w:pPr>
+      <w:rPr>
+        <w:rFonts w:ascii="Courier New" w:hAnsi="Courier New" w:cs="Courier New" w:hint="default"/>
+      </w:rPr>
+    </w:lvl>
+    <w:lvl w:ilvl="5" w:tplc="04070005" w:tentative="1">
+      <w:start w:val="1"/>
+      <w:numFmt w:val="bullet"/>
+      <w:lvlText w:val=""/>
+      <w:lvlJc w:val="left"/>
+      <w:pPr>
+        <w:ind w:left="4680" w:hanging="360"/>
+      </w:pPr>
+      <w:rPr>
+        <w:rFonts w:ascii="Wingdings" w:hAnsi="Wingdings" w:hint="default"/>
+      </w:rPr>
+    </w:lvl>
+    <w:lvl w:ilvl="6" w:tplc="04070001" w:tentative="1">
+      <w:start w:val="1"/>
+      <w:numFmt w:val="bullet"/>
+      <w:lvlText w:val=""/>
+      <w:lvlJc w:val="left"/>
+      <w:pPr>
+        <w:ind w:left="5400" w:hanging="360"/>
+      </w:pPr>
+      <w:rPr>
+        <w:rFonts w:ascii="Symbol" w:hAnsi="Symbol" w:hint="default"/>
+      </w:rPr>
+    </w:lvl>
+    <w:lvl w:ilvl="7" w:tplc="04070003" w:tentative="1">
+      <w:start w:val="1"/>
+      <w:numFmt w:val="bullet"/>
+      <w:lvlText w:val="o"/>
+      <w:lvlJc w:val="left"/>
+      <w:pPr>
+        <w:ind w:left="6120" w:hanging="360"/>
+      </w:pPr>
+      <w:rPr>
+        <w:rFonts w:ascii="Courier New" w:hAnsi="Courier New" w:cs="Courier New" w:hint="default"/>
+      </w:rPr>
+    </w:lvl>
+    <w:lvl w:ilvl="8" w:tplc="04070005" w:tentative="1">
+      <w:start w:val="1"/>
+      <w:numFmt w:val="bullet"/>
+      <w:lvlText w:val=""/>
+      <w:lvlJc w:val="left"/>
+      <w:pPr>
+        <w:ind w:left="6840" w:hanging="360"/>
+      </w:pPr>
+      <w:rPr>
+        <w:rFonts w:ascii="Wingdings" w:hAnsi="Wingdings" w:hint="default"/>
+      </w:rPr>
+    </w:lvl>
+  </w:abstractNum>
+  <w:abstractNum w:abstractNumId="29" w15:restartNumberingAfterBreak="0">
     <w:nsid w:val="60C539C3"/>
     <w:multiLevelType w:val="multilevel"/>
     <w:tmpl w:val="2000001D"/>
@@ -16564,7 +16971,120 @@
       </w:pPr>
     </w:lvl>
   </w:abstractNum>
-  <w:abstractNum w:abstractNumId="29" w15:restartNumberingAfterBreak="0">
+  <w:abstractNum w:abstractNumId="30" w15:restartNumberingAfterBreak="0">
+    <w:nsid w:val="61A25B04"/>
+    <w:multiLevelType w:val="hybridMultilevel"/>
+    <w:tmpl w:val="CA92CF84"/>
+    <w:lvl w:ilvl="0" w:tplc="04070001">
+      <w:start w:val="1"/>
+      <w:numFmt w:val="bullet"/>
+      <w:lvlText w:val=""/>
+      <w:lvlJc w:val="left"/>
+      <w:pPr>
+        <w:ind w:left="1440" w:hanging="360"/>
+      </w:pPr>
+      <w:rPr>
+        <w:rFonts w:ascii="Symbol" w:hAnsi="Symbol" w:hint="default"/>
+      </w:rPr>
+    </w:lvl>
+    <w:lvl w:ilvl="1" w:tplc="04070003" w:tentative="1">
+      <w:start w:val="1"/>
+      <w:numFmt w:val="bullet"/>
+      <w:lvlText w:val="o"/>
+      <w:lvlJc w:val="left"/>
+      <w:pPr>
+        <w:ind w:left="2160" w:hanging="360"/>
+      </w:pPr>
+      <w:rPr>
+        <w:rFonts w:ascii="Courier New" w:hAnsi="Courier New" w:cs="Courier New" w:hint="default"/>
+      </w:rPr>
+    </w:lvl>
+    <w:lvl w:ilvl="2" w:tplc="04070005" w:tentative="1">
+      <w:start w:val="1"/>
+      <w:numFmt w:val="bullet"/>
+      <w:lvlText w:val=""/>
+      <w:lvlJc w:val="left"/>
+      <w:pPr>
+        <w:ind w:left="2880" w:hanging="360"/>
+      </w:pPr>
+      <w:rPr>
+        <w:rFonts w:ascii="Wingdings" w:hAnsi="Wingdings" w:hint="default"/>
+      </w:rPr>
+    </w:lvl>
+    <w:lvl w:ilvl="3" w:tplc="04070001" w:tentative="1">
+      <w:start w:val="1"/>
+      <w:numFmt w:val="bullet"/>
+      <w:lvlText w:val=""/>
+      <w:lvlJc w:val="left"/>
+      <w:pPr>
+        <w:ind w:left="3600" w:hanging="360"/>
+      </w:pPr>
+      <w:rPr>
+        <w:rFonts w:ascii="Symbol" w:hAnsi="Symbol" w:hint="default"/>
+      </w:rPr>
+    </w:lvl>
+    <w:lvl w:ilvl="4" w:tplc="04070003" w:tentative="1">
+      <w:start w:val="1"/>
+      <w:numFmt w:val="bullet"/>
+      <w:lvlText w:val="o"/>
+      <w:lvlJc w:val="left"/>
+      <w:pPr>
+        <w:ind w:left="4320" w:hanging="360"/>
+      </w:pPr>
+      <w:rPr>
+        <w:rFonts w:ascii="Courier New" w:hAnsi="Courier New" w:cs="Courier New" w:hint="default"/>
+      </w:rPr>
+    </w:lvl>
+    <w:lvl w:ilvl="5" w:tplc="04070005" w:tentative="1">
+      <w:start w:val="1"/>
+      <w:numFmt w:val="bullet"/>
+      <w:lvlText w:val=""/>
+      <w:lvlJc w:val="left"/>
+      <w:pPr>
+        <w:ind w:left="5040" w:hanging="360"/>
+      </w:pPr>
+      <w:rPr>
+        <w:rFonts w:ascii="Wingdings" w:hAnsi="Wingdings" w:hint="default"/>
+      </w:rPr>
+    </w:lvl>
+    <w:lvl w:ilvl="6" w:tplc="04070001" w:tentative="1">
+      <w:start w:val="1"/>
+      <w:numFmt w:val="bullet"/>
+      <w:lvlText w:val=""/>
+      <w:lvlJc w:val="left"/>
+      <w:pPr>
+        <w:ind w:left="5760" w:hanging="360"/>
+      </w:pPr>
+      <w:rPr>
+        <w:rFonts w:ascii="Symbol" w:hAnsi="Symbol" w:hint="default"/>
+      </w:rPr>
+    </w:lvl>
+    <w:lvl w:ilvl="7" w:tplc="04070003" w:tentative="1">
+      <w:start w:val="1"/>
+      <w:numFmt w:val="bullet"/>
+      <w:lvlText w:val="o"/>
+      <w:lvlJc w:val="left"/>
+      <w:pPr>
+        <w:ind w:left="6480" w:hanging="360"/>
+      </w:pPr>
+      <w:rPr>
+        <w:rFonts w:ascii="Courier New" w:hAnsi="Courier New" w:cs="Courier New" w:hint="default"/>
+      </w:rPr>
+    </w:lvl>
+    <w:lvl w:ilvl="8" w:tplc="04070005" w:tentative="1">
+      <w:start w:val="1"/>
+      <w:numFmt w:val="bullet"/>
+      <w:lvlText w:val=""/>
+      <w:lvlJc w:val="left"/>
+      <w:pPr>
+        <w:ind w:left="7200" w:hanging="360"/>
+      </w:pPr>
+      <w:rPr>
+        <w:rFonts w:ascii="Wingdings" w:hAnsi="Wingdings" w:hint="default"/>
+      </w:rPr>
+    </w:lvl>
+  </w:abstractNum>
+  <w:abstractNum w:abstractNumId="31" w15:restartNumberingAfterBreak="0">
     <w:nsid w:val="65E3130A"/>
     <w:multiLevelType w:val="hybridMultilevel"/>
     <w:tmpl w:val="57F273F8"/>
@@ -16653,7 +17173,7 @@
       </w:pPr>
     </w:lvl>
   </w:abstractNum>
-  <w:abstractNum w:abstractNumId="30" w15:restartNumberingAfterBreak="0">
+  <w:abstractNum w:abstractNumId="32" w15:restartNumberingAfterBreak="0">
     <w:nsid w:val="6EE21612"/>
     <w:multiLevelType w:val="hybridMultilevel"/>
     <w:tmpl w:val="0A34EC2C"/>
@@ -16742,7 +17262,7 @@
       </w:pPr>
     </w:lvl>
   </w:abstractNum>
-  <w:abstractNum w:abstractNumId="31" w15:restartNumberingAfterBreak="0">
+  <w:abstractNum w:abstractNumId="33" w15:restartNumberingAfterBreak="0">
     <w:nsid w:val="742A3D34"/>
     <w:multiLevelType w:val="hybridMultilevel"/>
     <w:tmpl w:val="6B866400"/>
@@ -16831,7 +17351,7 @@
       </w:pPr>
     </w:lvl>
   </w:abstractNum>
-  <w:abstractNum w:abstractNumId="32" w15:restartNumberingAfterBreak="0">
+  <w:abstractNum w:abstractNumId="34" w15:restartNumberingAfterBreak="0">
     <w:nsid w:val="756F7614"/>
     <w:multiLevelType w:val="hybridMultilevel"/>
     <w:tmpl w:val="4D481304"/>
@@ -16944,7 +17464,7 @@
       </w:rPr>
     </w:lvl>
   </w:abstractNum>
-  <w:abstractNum w:abstractNumId="33" w15:restartNumberingAfterBreak="0">
+  <w:abstractNum w:abstractNumId="35" w15:restartNumberingAfterBreak="0">
     <w:nsid w:val="75F50E89"/>
     <w:multiLevelType w:val="hybridMultilevel"/>
     <w:tmpl w:val="B942D228"/>
@@ -17030,7 +17550,7 @@
       </w:pPr>
     </w:lvl>
   </w:abstractNum>
-  <w:abstractNum w:abstractNumId="34" w15:restartNumberingAfterBreak="0">
+  <w:abstractNum w:abstractNumId="36" w15:restartNumberingAfterBreak="0">
     <w:nsid w:val="78FE0303"/>
     <w:multiLevelType w:val="hybridMultilevel"/>
     <w:tmpl w:val="3CDC4DF0"/>
@@ -17143,7 +17663,7 @@
       </w:rPr>
     </w:lvl>
   </w:abstractNum>
-  <w:abstractNum w:abstractNumId="35" w15:restartNumberingAfterBreak="0">
+  <w:abstractNum w:abstractNumId="37" w15:restartNumberingAfterBreak="0">
     <w:nsid w:val="79114B9E"/>
     <w:multiLevelType w:val="hybridMultilevel"/>
     <w:tmpl w:val="6368E464"/>
@@ -17229,7 +17749,7 @@
       </w:pPr>
     </w:lvl>
   </w:abstractNum>
-  <w:abstractNum w:abstractNumId="36" w15:restartNumberingAfterBreak="0">
+  <w:abstractNum w:abstractNumId="38" w15:restartNumberingAfterBreak="0">
     <w:nsid w:val="791321BF"/>
     <w:multiLevelType w:val="hybridMultilevel"/>
     <w:tmpl w:val="D0D88C60"/>
@@ -17342,7 +17862,7 @@
       </w:rPr>
     </w:lvl>
   </w:abstractNum>
-  <w:abstractNum w:abstractNumId="37" w15:restartNumberingAfterBreak="0">
+  <w:abstractNum w:abstractNumId="39" w15:restartNumberingAfterBreak="0">
     <w:nsid w:val="79712D40"/>
     <w:multiLevelType w:val="multilevel"/>
     <w:tmpl w:val="2000001F"/>
@@ -17431,7 +17951,120 @@
       </w:pPr>
     </w:lvl>
   </w:abstractNum>
-  <w:abstractNum w:abstractNumId="38" w15:restartNumberingAfterBreak="0">
+  <w:abstractNum w:abstractNumId="40" w15:restartNumberingAfterBreak="0">
+    <w:nsid w:val="7A5900BC"/>
+    <w:multiLevelType w:val="hybridMultilevel"/>
+    <w:tmpl w:val="BBA8C4BC"/>
+    <w:lvl w:ilvl="0" w:tplc="04070001">
+      <w:start w:val="1"/>
+      <w:numFmt w:val="bullet"/>
+      <w:lvlText w:val=""/>
+      <w:lvlJc w:val="left"/>
+      <w:pPr>
+        <w:ind w:left="1440" w:hanging="360"/>
+      </w:pPr>
+      <w:rPr>
+        <w:rFonts w:ascii="Symbol" w:hAnsi="Symbol" w:hint="default"/>
+      </w:rPr>
+    </w:lvl>
+    <w:lvl w:ilvl="1" w:tplc="04070003" w:tentative="1">
+      <w:start w:val="1"/>
+      <w:numFmt w:val="bullet"/>
+      <w:lvlText w:val="o"/>
+      <w:lvlJc w:val="left"/>
+      <w:pPr>
+        <w:ind w:left="2160" w:hanging="360"/>
+      </w:pPr>
+      <w:rPr>
+        <w:rFonts w:ascii="Courier New" w:hAnsi="Courier New" w:cs="Courier New" w:hint="default"/>
+      </w:rPr>
+    </w:lvl>
+    <w:lvl w:ilvl="2" w:tplc="04070005" w:tentative="1">
+      <w:start w:val="1"/>
+      <w:numFmt w:val="bullet"/>
+      <w:lvlText w:val=""/>
+      <w:lvlJc w:val="left"/>
+      <w:pPr>
+        <w:ind w:left="2880" w:hanging="360"/>
+      </w:pPr>
+      <w:rPr>
+        <w:rFonts w:ascii="Wingdings" w:hAnsi="Wingdings" w:hint="default"/>
+      </w:rPr>
+    </w:lvl>
+    <w:lvl w:ilvl="3" w:tplc="04070001" w:tentative="1">
+      <w:start w:val="1"/>
+      <w:numFmt w:val="bullet"/>
+      <w:lvlText w:val=""/>
+      <w:lvlJc w:val="left"/>
+      <w:pPr>
+        <w:ind w:left="3600" w:hanging="360"/>
+      </w:pPr>
+      <w:rPr>
+        <w:rFonts w:ascii="Symbol" w:hAnsi="Symbol" w:hint="default"/>
+      </w:rPr>
+    </w:lvl>
+    <w:lvl w:ilvl="4" w:tplc="04070003" w:tentative="1">
+      <w:start w:val="1"/>
+      <w:numFmt w:val="bullet"/>
+      <w:lvlText w:val="o"/>
+      <w:lvlJc w:val="left"/>
+      <w:pPr>
+        <w:ind w:left="4320" w:hanging="360"/>
+      </w:pPr>
+      <w:rPr>
+        <w:rFonts w:ascii="Courier New" w:hAnsi="Courier New" w:cs="Courier New" w:hint="default"/>
+      </w:rPr>
+    </w:lvl>
+    <w:lvl w:ilvl="5" w:tplc="04070005" w:tentative="1">
+      <w:start w:val="1"/>
+      <w:numFmt w:val="bullet"/>
+      <w:lvlText w:val=""/>
+      <w:lvlJc w:val="left"/>
+      <w:pPr>
+        <w:ind w:left="5040" w:hanging="360"/>
+      </w:pPr>
+      <w:rPr>
+        <w:rFonts w:ascii="Wingdings" w:hAnsi="Wingdings" w:hint="default"/>
+      </w:rPr>
+    </w:lvl>
+    <w:lvl w:ilvl="6" w:tplc="04070001" w:tentative="1">
+      <w:start w:val="1"/>
+      <w:numFmt w:val="bullet"/>
+      <w:lvlText w:val=""/>
+      <w:lvlJc w:val="left"/>
+      <w:pPr>
+        <w:ind w:left="5760" w:hanging="360"/>
+      </w:pPr>
+      <w:rPr>
+        <w:rFonts w:ascii="Symbol" w:hAnsi="Symbol" w:hint="default"/>
+      </w:rPr>
+    </w:lvl>
+    <w:lvl w:ilvl="7" w:tplc="04070003" w:tentative="1">
+      <w:start w:val="1"/>
+      <w:numFmt w:val="bullet"/>
+      <w:lvlText w:val="o"/>
+      <w:lvlJc w:val="left"/>
+      <w:pPr>
+        <w:ind w:left="6480" w:hanging="360"/>
+      </w:pPr>
+      <w:rPr>
+        <w:rFonts w:ascii="Courier New" w:hAnsi="Courier New" w:cs="Courier New" w:hint="default"/>
+      </w:rPr>
+    </w:lvl>
+    <w:lvl w:ilvl="8" w:tplc="04070005" w:tentative="1">
+      <w:start w:val="1"/>
+      <w:numFmt w:val="bullet"/>
+      <w:lvlText w:val=""/>
+      <w:lvlJc w:val="left"/>
+      <w:pPr>
+        <w:ind w:left="7200" w:hanging="360"/>
+      </w:pPr>
+      <w:rPr>
+        <w:rFonts w:ascii="Wingdings" w:hAnsi="Wingdings" w:hint="default"/>
+      </w:rPr>
+    </w:lvl>
+  </w:abstractNum>
+  <w:abstractNum w:abstractNumId="41" w15:restartNumberingAfterBreak="0">
     <w:nsid w:val="7BAE1E2C"/>
     <w:multiLevelType w:val="hybridMultilevel"/>
     <w:tmpl w:val="CC0C6E78"/>
@@ -17520,7 +18153,7 @@
       </w:pPr>
     </w:lvl>
   </w:abstractNum>
-  <w:abstractNum w:abstractNumId="39" w15:restartNumberingAfterBreak="0">
+  <w:abstractNum w:abstractNumId="42" w15:restartNumberingAfterBreak="0">
     <w:nsid w:val="7D9C2075"/>
     <w:multiLevelType w:val="hybridMultilevel"/>
     <w:tmpl w:val="4A0057B2"/>
@@ -17633,7 +18266,7 @@
       </w:rPr>
     </w:lvl>
   </w:abstractNum>
-  <w:abstractNum w:abstractNumId="40" w15:restartNumberingAfterBreak="0">
+  <w:abstractNum w:abstractNumId="43" w15:restartNumberingAfterBreak="0">
     <w:nsid w:val="7F570133"/>
     <w:multiLevelType w:val="multilevel"/>
     <w:tmpl w:val="7DD844FC"/>
@@ -17747,16 +18380,16 @@
     </w:lvl>
   </w:abstractNum>
   <w:num w:numId="1" w16cid:durableId="699210190">
-    <w:abstractNumId w:val="37"/>
+    <w:abstractNumId w:val="39"/>
   </w:num>
   <w:num w:numId="2" w16cid:durableId="989166234">
     <w:abstractNumId w:val="26"/>
   </w:num>
   <w:num w:numId="3" w16cid:durableId="207884191">
-    <w:abstractNumId w:val="30"/>
+    <w:abstractNumId w:val="32"/>
   </w:num>
   <w:num w:numId="4" w16cid:durableId="2078240528">
-    <w:abstractNumId w:val="35"/>
+    <w:abstractNumId w:val="37"/>
   </w:num>
   <w:num w:numId="5" w16cid:durableId="1870290120">
     <w:abstractNumId w:val="10"/>
@@ -17771,28 +18404,28 @@
     <w:abstractNumId w:val="7"/>
   </w:num>
   <w:num w:numId="9" w16cid:durableId="535043763">
-    <w:abstractNumId w:val="32"/>
+    <w:abstractNumId w:val="34"/>
   </w:num>
   <w:num w:numId="10" w16cid:durableId="710148912">
-    <w:abstractNumId w:val="39"/>
+    <w:abstractNumId w:val="42"/>
   </w:num>
   <w:num w:numId="11" w16cid:durableId="926114717">
     <w:abstractNumId w:val="13"/>
   </w:num>
   <w:num w:numId="12" w16cid:durableId="1230112139">
-    <w:abstractNumId w:val="38"/>
+    <w:abstractNumId w:val="41"/>
   </w:num>
   <w:num w:numId="13" w16cid:durableId="2003002328">
     <w:abstractNumId w:val="11"/>
   </w:num>
   <w:num w:numId="14" w16cid:durableId="801966602">
-    <w:abstractNumId w:val="28"/>
+    <w:abstractNumId w:val="29"/>
   </w:num>
   <w:num w:numId="15" w16cid:durableId="1677027509">
     <w:abstractNumId w:val="16"/>
   </w:num>
   <w:num w:numId="16" w16cid:durableId="1961571474">
-    <w:abstractNumId w:val="29"/>
+    <w:abstractNumId w:val="31"/>
   </w:num>
   <w:num w:numId="17" w16cid:durableId="1552763806">
     <w:abstractNumId w:val="8"/>
@@ -17807,7 +18440,7 @@
     <w:abstractNumId w:val="21"/>
   </w:num>
   <w:num w:numId="21" w16cid:durableId="2135900262">
-    <w:abstractNumId w:val="40"/>
+    <w:abstractNumId w:val="43"/>
   </w:num>
   <w:num w:numId="22" w16cid:durableId="1348557564">
     <w:abstractNumId w:val="19"/>
@@ -17822,10 +18455,10 @@
     <w:abstractNumId w:val="9"/>
   </w:num>
   <w:num w:numId="26" w16cid:durableId="939336382">
-    <w:abstractNumId w:val="36"/>
+    <w:abstractNumId w:val="38"/>
   </w:num>
   <w:num w:numId="27" w16cid:durableId="245068306">
-    <w:abstractNumId w:val="34"/>
+    <w:abstractNumId w:val="36"/>
   </w:num>
   <w:num w:numId="28" w16cid:durableId="1860585785">
     <w:abstractNumId w:val="3"/>
@@ -17834,13 +18467,13 @@
     <w:abstractNumId w:val="5"/>
   </w:num>
   <w:num w:numId="30" w16cid:durableId="12458548">
-    <w:abstractNumId w:val="33"/>
+    <w:abstractNumId w:val="35"/>
   </w:num>
   <w:num w:numId="31" w16cid:durableId="1734236844">
     <w:abstractNumId w:val="12"/>
   </w:num>
   <w:num w:numId="32" w16cid:durableId="751967736">
-    <w:abstractNumId w:val="31"/>
+    <w:abstractNumId w:val="33"/>
   </w:num>
   <w:num w:numId="33" w16cid:durableId="732393199">
     <w:abstractNumId w:val="24"/>
@@ -17869,6 +18502,15 @@
   <w:num w:numId="41" w16cid:durableId="1719162161">
     <w:abstractNumId w:val="2"/>
   </w:num>
+  <w:num w:numId="42" w16cid:durableId="437525027">
+    <w:abstractNumId w:val="28"/>
+  </w:num>
+  <w:num w:numId="43" w16cid:durableId="776951011">
+    <w:abstractNumId w:val="30"/>
+  </w:num>
+  <w:num w:numId="44" w16cid:durableId="63916820">
+    <w:abstractNumId w:val="40"/>
+  </w:num>
 </w:numbering>
 </file>
 
@@ -17880,7 +18522,7 @@
         <w:rFonts w:asciiTheme="minorHAnsi" w:eastAsiaTheme="minorHAnsi" w:hAnsiTheme="minorHAnsi" w:cstheme="minorBidi"/>
         <w:sz w:val="22"/>
         <w:szCs w:val="22"/>
-        <w:lang w:val="en-DE" w:eastAsia="en-US" w:bidi="ar-SA"/>
+        <w:lang w:val="de-DE" w:eastAsia="en-US" w:bidi="ar-SA"/>
       </w:rPr>
     </w:rPrDefault>
     <w:pPrDefault>

</xml_diff>